<commit_message>
se agrega userFlow y siteMap
</commit_message>
<xml_diff>
--- a/Actividad 1 - Identificar el proyecto tecnológico a trabajar.docx
+++ b/Actividad 1 - Identificar el proyecto tecnológico a trabajar.docx
@@ -919,12 +919,7 @@
       <w:pPr>
         <w:pStyle w:val="TDC1"/>
         <w:rPr>
-          <w:rFonts w:asciiTheme="minorHAnsi" w:eastAsiaTheme="minorEastAsia" w:hAnsiTheme="minorHAnsi" w:cstheme="minorBidi"/>
           <w:noProof/>
-          <w:color w:val="auto"/>
-          <w:sz w:val="22"/>
-          <w:szCs w:val="22"/>
-          <w:lang w:val="es-CO" w:eastAsia="es-CO"/>
         </w:rPr>
       </w:pPr>
       <w:hyperlink w:anchor="_Toc196843364" w:history="1">
@@ -950,6 +945,36 @@
           <w:t>18</w:t>
         </w:r>
       </w:hyperlink>
+    </w:p>
+    <w:p>
+      <w:pPr>
+        <w:pStyle w:val="TDC1"/>
+        <w:rPr>
+          <w:noProof/>
+        </w:rPr>
+      </w:pPr>
+      <w:hyperlink w:anchor="_Toc196843364" w:history="1">
+        <w:r>
+          <w:rPr>
+            <w:rStyle w:val="Hipervnculo"/>
+            <w:noProof/>
+          </w:rPr>
+          <w:t>User Flow</w:t>
+        </w:r>
+        <w:r>
+          <w:rPr>
+            <w:noProof/>
+            <w:webHidden/>
+          </w:rPr>
+          <w:tab/>
+        </w:r>
+      </w:hyperlink>
+      <w:r>
+        <w:rPr>
+          <w:noProof/>
+        </w:rPr>
+        <w:t>20</w:t>
+      </w:r>
     </w:p>
     <w:p>
       <w:pPr>
@@ -1019,7 +1044,7 @@
         <w:rPr>
           <w:noProof/>
         </w:rPr>
-        <w:t>0</w:t>
+        <w:t>1</w:t>
       </w:r>
     </w:p>
     <w:p>
@@ -1095,7 +1120,7 @@
         <w:rPr>
           <w:noProof/>
         </w:rPr>
-        <w:t>1</w:t>
+        <w:t>2</w:t>
       </w:r>
     </w:p>
     <w:p>
@@ -1139,7 +1164,6 @@
       </w:pPr>
       <w:bookmarkStart w:id="0" w:name="_Toc196843349"/>
       <w:r>
-        <w:lastRenderedPageBreak/>
         <w:t>Introducción</w:t>
       </w:r>
       <w:bookmarkEnd w:id="0"/>
@@ -1218,7 +1242,6 @@
       </w:pPr>
       <w:bookmarkStart w:id="1" w:name="_Toc196843350"/>
       <w:r>
-        <w:lastRenderedPageBreak/>
         <w:t>Justificación</w:t>
       </w:r>
       <w:bookmarkEnd w:id="1"/>
@@ -1353,7 +1376,6 @@
       </w:pPr>
       <w:bookmarkStart w:id="2" w:name="_Toc196843351"/>
       <w:r>
-        <w:lastRenderedPageBreak/>
         <w:t>Objetivos</w:t>
       </w:r>
       <w:bookmarkEnd w:id="2"/>
@@ -1514,7 +1536,6 @@
         <w:pStyle w:val="Ttulo1"/>
       </w:pPr>
       <w:r>
-        <w:lastRenderedPageBreak/>
         <w:t>Alcance del proyecto</w:t>
       </w:r>
     </w:p>
@@ -1864,7 +1885,6 @@
           <w:b/>
           <w:szCs w:val="26"/>
         </w:rPr>
-        <w:lastRenderedPageBreak/>
         <w:t>¿Cómo se va hacer?</w:t>
       </w:r>
     </w:p>
@@ -2487,6 +2507,7 @@
           <w:bCs/>
           <w:szCs w:val="26"/>
         </w:rPr>
+        <w:lastRenderedPageBreak/>
         <w:t>• Nota que los productos disponibles varían día a día y no tiene control sobre ellos.</w:t>
       </w:r>
     </w:p>
@@ -2504,352 +2525,352 @@
           <w:bCs/>
           <w:szCs w:val="26"/>
         </w:rPr>
+        <w:t>• Percibe que las recargas en efectivo generan riesgo de pérdida o mal uso.</w:t>
+      </w:r>
+    </w:p>
+    <w:p>
+      <w:pPr>
+        <w:ind w:firstLine="0"/>
+        <w:rPr>
+          <w:rFonts w:eastAsiaTheme="majorEastAsia" w:cstheme="majorBidi"/>
+          <w:b/>
+          <w:szCs w:val="26"/>
+        </w:rPr>
+      </w:pPr>
+      <w:r>
+        <w:rPr>
+          <w:rFonts w:eastAsiaTheme="majorEastAsia" w:cstheme="majorBidi"/>
+          <w:b/>
+          <w:szCs w:val="26"/>
+        </w:rPr>
+        <w:t>¿Qué escucha?</w:t>
+      </w:r>
+    </w:p>
+    <w:p>
+      <w:pPr>
+        <w:rPr>
+          <w:rFonts w:eastAsiaTheme="majorEastAsia" w:cstheme="majorBidi"/>
+          <w:bCs/>
+          <w:szCs w:val="26"/>
+        </w:rPr>
+      </w:pPr>
+      <w:r>
+        <w:rPr>
+          <w:rFonts w:eastAsiaTheme="majorEastAsia" w:cstheme="majorBidi"/>
+          <w:bCs/>
+          <w:szCs w:val="26"/>
+        </w:rPr>
+        <w:t>• Escucha de otros padres la preocupación por los gastos no controlados de sus hijos.</w:t>
+      </w:r>
+    </w:p>
+    <w:p>
+      <w:pPr>
+        <w:rPr>
+          <w:rFonts w:eastAsiaTheme="majorEastAsia" w:cstheme="majorBidi"/>
+          <w:bCs/>
+          <w:szCs w:val="26"/>
+        </w:rPr>
+      </w:pPr>
+      <w:r>
+        <w:rPr>
+          <w:rFonts w:eastAsiaTheme="majorEastAsia" w:cstheme="majorBidi"/>
+          <w:bCs/>
+          <w:szCs w:val="26"/>
+        </w:rPr>
+        <w:t>• Los niños comentan sobre los productos 'más ricos' o 'más populares', lo que influye en su consumo.</w:t>
+      </w:r>
+    </w:p>
+    <w:p>
+      <w:pPr>
+        <w:rPr>
+          <w:rFonts w:eastAsiaTheme="majorEastAsia" w:cstheme="majorBidi"/>
+          <w:bCs/>
+          <w:szCs w:val="26"/>
+        </w:rPr>
+      </w:pPr>
+      <w:r>
+        <w:rPr>
+          <w:rFonts w:eastAsiaTheme="majorEastAsia" w:cstheme="majorBidi"/>
+          <w:bCs/>
+          <w:szCs w:val="26"/>
+        </w:rPr>
+        <w:t>• El colegio menciona que busca digitalizar servicios para mejorar la gestión.</w:t>
+      </w:r>
+    </w:p>
+    <w:p>
+      <w:pPr>
+        <w:ind w:firstLine="0"/>
+        <w:rPr>
+          <w:rFonts w:eastAsiaTheme="majorEastAsia" w:cstheme="majorBidi"/>
+          <w:b/>
+          <w:szCs w:val="26"/>
+        </w:rPr>
+      </w:pPr>
+      <w:r>
+        <w:rPr>
+          <w:rFonts w:eastAsiaTheme="majorEastAsia" w:cstheme="majorBidi"/>
+          <w:b/>
+          <w:szCs w:val="26"/>
+        </w:rPr>
+        <w:t>¿Qué piensa y siente?</w:t>
+      </w:r>
+    </w:p>
+    <w:p>
+      <w:pPr>
+        <w:rPr>
+          <w:rFonts w:eastAsiaTheme="majorEastAsia" w:cstheme="majorBidi"/>
+          <w:bCs/>
+          <w:szCs w:val="26"/>
+        </w:rPr>
+      </w:pPr>
+      <w:r>
+        <w:rPr>
+          <w:rFonts w:eastAsiaTheme="majorEastAsia" w:cstheme="majorBidi"/>
+          <w:bCs/>
+          <w:szCs w:val="26"/>
+        </w:rPr>
+        <w:t>• Desea controlar mejor en qué gasta su hijo el dinero.</w:t>
+      </w:r>
+    </w:p>
+    <w:p>
+      <w:pPr>
+        <w:rPr>
+          <w:rFonts w:eastAsiaTheme="majorEastAsia" w:cstheme="majorBidi"/>
+          <w:bCs/>
+          <w:szCs w:val="26"/>
+        </w:rPr>
+      </w:pPr>
+      <w:r>
+        <w:rPr>
+          <w:rFonts w:eastAsiaTheme="majorEastAsia" w:cstheme="majorBidi"/>
+          <w:bCs/>
+          <w:szCs w:val="26"/>
+        </w:rPr>
+        <w:t>• Siente tranquilidad si sabe que su hijo come adecuadamente.</w:t>
+      </w:r>
+    </w:p>
+    <w:p>
+      <w:pPr>
+        <w:rPr>
+          <w:rFonts w:eastAsiaTheme="majorEastAsia" w:cstheme="majorBidi"/>
+          <w:bCs/>
+          <w:szCs w:val="26"/>
+        </w:rPr>
+      </w:pPr>
+      <w:r>
+        <w:rPr>
+          <w:rFonts w:eastAsiaTheme="majorEastAsia" w:cstheme="majorBidi"/>
+          <w:bCs/>
+          <w:szCs w:val="26"/>
+        </w:rPr>
+        <w:t>• Se preocupa por la alimentación saludable.</w:t>
+      </w:r>
+    </w:p>
+    <w:p>
+      <w:pPr>
+        <w:rPr>
+          <w:rFonts w:eastAsiaTheme="majorEastAsia" w:cstheme="majorBidi"/>
+          <w:bCs/>
+          <w:szCs w:val="26"/>
+        </w:rPr>
+      </w:pPr>
+      <w:r>
+        <w:rPr>
+          <w:rFonts w:eastAsiaTheme="majorEastAsia" w:cstheme="majorBidi"/>
+          <w:bCs/>
+          <w:szCs w:val="26"/>
+        </w:rPr>
+        <w:t>• Quiere soluciones fáciles de usar desde el celular o computador.</w:t>
+      </w:r>
+    </w:p>
+    <w:p>
+      <w:pPr>
+        <w:ind w:firstLine="0"/>
+        <w:rPr>
+          <w:rFonts w:eastAsiaTheme="majorEastAsia" w:cstheme="majorBidi"/>
+          <w:b/>
+          <w:szCs w:val="26"/>
+        </w:rPr>
+      </w:pPr>
+      <w:r>
+        <w:rPr>
+          <w:rFonts w:eastAsiaTheme="majorEastAsia" w:cstheme="majorBidi"/>
+          <w:b/>
+          <w:szCs w:val="26"/>
+        </w:rPr>
+        <w:t>¿Qué dice y hace?</w:t>
+      </w:r>
+    </w:p>
+    <w:p>
+      <w:pPr>
+        <w:rPr>
+          <w:rFonts w:eastAsiaTheme="majorEastAsia" w:cstheme="majorBidi"/>
+          <w:bCs/>
+          <w:szCs w:val="26"/>
+        </w:rPr>
+      </w:pPr>
+      <w:r>
+        <w:rPr>
+          <w:rFonts w:eastAsiaTheme="majorEastAsia" w:cstheme="majorBidi"/>
+          <w:bCs/>
+          <w:szCs w:val="26"/>
+        </w:rPr>
+        <w:t>• Dice que quiere 'un sistema transparente y seguro'.</w:t>
+      </w:r>
+    </w:p>
+    <w:p>
+      <w:pPr>
+        <w:rPr>
+          <w:rFonts w:eastAsiaTheme="majorEastAsia" w:cstheme="majorBidi"/>
+          <w:bCs/>
+          <w:szCs w:val="26"/>
+        </w:rPr>
+      </w:pPr>
+      <w:r>
+        <w:rPr>
+          <w:rFonts w:eastAsiaTheme="majorEastAsia" w:cstheme="majorBidi"/>
+          <w:bCs/>
+          <w:szCs w:val="26"/>
+        </w:rPr>
+        <w:t>• Pregunta con frecuencia qué productos están disponibles.</w:t>
+      </w:r>
+    </w:p>
+    <w:p>
+      <w:pPr>
+        <w:rPr>
+          <w:rFonts w:eastAsiaTheme="majorEastAsia" w:cstheme="majorBidi"/>
+          <w:bCs/>
+          <w:szCs w:val="26"/>
+        </w:rPr>
+      </w:pPr>
+      <w:r>
+        <w:rPr>
+          <w:rFonts w:eastAsiaTheme="majorEastAsia" w:cstheme="majorBidi"/>
+          <w:bCs/>
+          <w:szCs w:val="26"/>
+        </w:rPr>
+        <w:t>• Usa herramientas digitales (banca, apps escolares) y está dispuesto a usar una nueva si es confiable.</w:t>
+      </w:r>
+    </w:p>
+    <w:p>
+      <w:pPr>
+        <w:rPr>
+          <w:rFonts w:eastAsiaTheme="majorEastAsia" w:cstheme="majorBidi"/>
+          <w:bCs/>
+          <w:szCs w:val="26"/>
+        </w:rPr>
+      </w:pPr>
+      <w:r>
+        <w:rPr>
+          <w:rFonts w:eastAsiaTheme="majorEastAsia" w:cstheme="majorBidi"/>
+          <w:bCs/>
+          <w:szCs w:val="26"/>
+        </w:rPr>
+        <w:t>• Intenta enseñar a su hijo a manejar el dinero responsablemente.</w:t>
+      </w:r>
+    </w:p>
+    <w:p>
+      <w:pPr>
+        <w:ind w:firstLine="0"/>
+        <w:rPr>
+          <w:rFonts w:eastAsiaTheme="majorEastAsia" w:cstheme="majorBidi"/>
+          <w:b/>
+          <w:szCs w:val="26"/>
+        </w:rPr>
+      </w:pPr>
+      <w:r>
+        <w:rPr>
+          <w:rFonts w:eastAsiaTheme="majorEastAsia" w:cstheme="majorBidi"/>
+          <w:b/>
+          <w:szCs w:val="26"/>
+        </w:rPr>
+        <w:t>Dolores</w:t>
+      </w:r>
+    </w:p>
+    <w:p>
+      <w:pPr>
+        <w:rPr>
+          <w:rFonts w:eastAsiaTheme="majorEastAsia" w:cstheme="majorBidi"/>
+          <w:bCs/>
+          <w:szCs w:val="26"/>
+        </w:rPr>
+      </w:pPr>
+      <w:r>
+        <w:rPr>
+          <w:rFonts w:eastAsiaTheme="majorEastAsia" w:cstheme="majorBidi"/>
+          <w:bCs/>
+          <w:szCs w:val="26"/>
+        </w:rPr>
+        <w:t>• No puede hacer seguimiento al gasto de su hijo.</w:t>
+      </w:r>
+    </w:p>
+    <w:p>
+      <w:pPr>
+        <w:rPr>
+          <w:rFonts w:eastAsiaTheme="majorEastAsia" w:cstheme="majorBidi"/>
+          <w:bCs/>
+          <w:szCs w:val="26"/>
+        </w:rPr>
+      </w:pPr>
+      <w:r>
+        <w:rPr>
+          <w:rFonts w:eastAsiaTheme="majorEastAsia" w:cstheme="majorBidi"/>
+          <w:bCs/>
+          <w:szCs w:val="26"/>
+        </w:rPr>
+        <w:t>• El niño a veces gasta en productos no saludables.</w:t>
+      </w:r>
+    </w:p>
+    <w:p>
+      <w:pPr>
+        <w:rPr>
+          <w:rFonts w:eastAsiaTheme="majorEastAsia" w:cstheme="majorBidi"/>
+          <w:bCs/>
+          <w:szCs w:val="26"/>
+        </w:rPr>
+      </w:pPr>
+      <w:r>
+        <w:rPr>
+          <w:rFonts w:eastAsiaTheme="majorEastAsia" w:cstheme="majorBidi"/>
+          <w:bCs/>
+          <w:szCs w:val="26"/>
+        </w:rPr>
+        <w:t>• Pérdida de dinero físico.</w:t>
+      </w:r>
+    </w:p>
+    <w:p>
+      <w:pPr>
+        <w:rPr>
+          <w:rFonts w:eastAsiaTheme="majorEastAsia" w:cstheme="majorBidi"/>
+          <w:bCs/>
+          <w:szCs w:val="26"/>
+        </w:rPr>
+      </w:pPr>
+      <w:r>
+        <w:rPr>
+          <w:rFonts w:eastAsiaTheme="majorEastAsia" w:cstheme="majorBidi"/>
+          <w:bCs/>
+          <w:szCs w:val="26"/>
+        </w:rPr>
+        <w:t>• Desconfianza en la gestión manual de saldos por parte del colegio.</w:t>
+      </w:r>
+    </w:p>
+    <w:p>
+      <w:pPr>
+        <w:ind w:firstLine="0"/>
+        <w:rPr>
+          <w:rFonts w:eastAsiaTheme="majorEastAsia" w:cstheme="majorBidi"/>
+          <w:b/>
+          <w:szCs w:val="26"/>
+        </w:rPr>
+      </w:pPr>
+      <w:r>
+        <w:rPr>
+          <w:rFonts w:eastAsiaTheme="majorEastAsia" w:cstheme="majorBidi"/>
+          <w:b/>
+          <w:szCs w:val="26"/>
+        </w:rPr>
         <w:lastRenderedPageBreak/>
-        <w:t>• Percibe que las recargas en efectivo generan riesgo de pérdida o mal uso.</w:t>
-      </w:r>
-    </w:p>
-    <w:p>
-      <w:pPr>
-        <w:ind w:firstLine="0"/>
-        <w:rPr>
-          <w:rFonts w:eastAsiaTheme="majorEastAsia" w:cstheme="majorBidi"/>
-          <w:b/>
-          <w:szCs w:val="26"/>
-        </w:rPr>
-      </w:pPr>
-      <w:r>
-        <w:rPr>
-          <w:rFonts w:eastAsiaTheme="majorEastAsia" w:cstheme="majorBidi"/>
-          <w:b/>
-          <w:szCs w:val="26"/>
-        </w:rPr>
-        <w:t>¿Qué escucha?</w:t>
-      </w:r>
-    </w:p>
-    <w:p>
-      <w:pPr>
-        <w:rPr>
-          <w:rFonts w:eastAsiaTheme="majorEastAsia" w:cstheme="majorBidi"/>
-          <w:bCs/>
-          <w:szCs w:val="26"/>
-        </w:rPr>
-      </w:pPr>
-      <w:r>
-        <w:rPr>
-          <w:rFonts w:eastAsiaTheme="majorEastAsia" w:cstheme="majorBidi"/>
-          <w:bCs/>
-          <w:szCs w:val="26"/>
-        </w:rPr>
-        <w:t>• Escucha de otros padres la preocupación por los gastos no controlados de sus hijos.</w:t>
-      </w:r>
-    </w:p>
-    <w:p>
-      <w:pPr>
-        <w:rPr>
-          <w:rFonts w:eastAsiaTheme="majorEastAsia" w:cstheme="majorBidi"/>
-          <w:bCs/>
-          <w:szCs w:val="26"/>
-        </w:rPr>
-      </w:pPr>
-      <w:r>
-        <w:rPr>
-          <w:rFonts w:eastAsiaTheme="majorEastAsia" w:cstheme="majorBidi"/>
-          <w:bCs/>
-          <w:szCs w:val="26"/>
-        </w:rPr>
-        <w:t>• Los niños comentan sobre los productos 'más ricos' o 'más populares', lo que influye en su consumo.</w:t>
-      </w:r>
-    </w:p>
-    <w:p>
-      <w:pPr>
-        <w:rPr>
-          <w:rFonts w:eastAsiaTheme="majorEastAsia" w:cstheme="majorBidi"/>
-          <w:bCs/>
-          <w:szCs w:val="26"/>
-        </w:rPr>
-      </w:pPr>
-      <w:r>
-        <w:rPr>
-          <w:rFonts w:eastAsiaTheme="majorEastAsia" w:cstheme="majorBidi"/>
-          <w:bCs/>
-          <w:szCs w:val="26"/>
-        </w:rPr>
-        <w:t>• El colegio menciona que busca digitalizar servicios para mejorar la gestión.</w:t>
-      </w:r>
-    </w:p>
-    <w:p>
-      <w:pPr>
-        <w:ind w:firstLine="0"/>
-        <w:rPr>
-          <w:rFonts w:eastAsiaTheme="majorEastAsia" w:cstheme="majorBidi"/>
-          <w:b/>
-          <w:szCs w:val="26"/>
-        </w:rPr>
-      </w:pPr>
-      <w:r>
-        <w:rPr>
-          <w:rFonts w:eastAsiaTheme="majorEastAsia" w:cstheme="majorBidi"/>
-          <w:b/>
-          <w:szCs w:val="26"/>
-        </w:rPr>
-        <w:t>¿Qué piensa y siente?</w:t>
-      </w:r>
-    </w:p>
-    <w:p>
-      <w:pPr>
-        <w:rPr>
-          <w:rFonts w:eastAsiaTheme="majorEastAsia" w:cstheme="majorBidi"/>
-          <w:bCs/>
-          <w:szCs w:val="26"/>
-        </w:rPr>
-      </w:pPr>
-      <w:r>
-        <w:rPr>
-          <w:rFonts w:eastAsiaTheme="majorEastAsia" w:cstheme="majorBidi"/>
-          <w:bCs/>
-          <w:szCs w:val="26"/>
-        </w:rPr>
-        <w:t>• Desea controlar mejor en qué gasta su hijo el dinero.</w:t>
-      </w:r>
-    </w:p>
-    <w:p>
-      <w:pPr>
-        <w:rPr>
-          <w:rFonts w:eastAsiaTheme="majorEastAsia" w:cstheme="majorBidi"/>
-          <w:bCs/>
-          <w:szCs w:val="26"/>
-        </w:rPr>
-      </w:pPr>
-      <w:r>
-        <w:rPr>
-          <w:rFonts w:eastAsiaTheme="majorEastAsia" w:cstheme="majorBidi"/>
-          <w:bCs/>
-          <w:szCs w:val="26"/>
-        </w:rPr>
-        <w:t>• Siente tranquilidad si sabe que su hijo come adecuadamente.</w:t>
-      </w:r>
-    </w:p>
-    <w:p>
-      <w:pPr>
-        <w:rPr>
-          <w:rFonts w:eastAsiaTheme="majorEastAsia" w:cstheme="majorBidi"/>
-          <w:bCs/>
-          <w:szCs w:val="26"/>
-        </w:rPr>
-      </w:pPr>
-      <w:r>
-        <w:rPr>
-          <w:rFonts w:eastAsiaTheme="majorEastAsia" w:cstheme="majorBidi"/>
-          <w:bCs/>
-          <w:szCs w:val="26"/>
-        </w:rPr>
-        <w:t>• Se preocupa por la alimentación saludable.</w:t>
-      </w:r>
-    </w:p>
-    <w:p>
-      <w:pPr>
-        <w:rPr>
-          <w:rFonts w:eastAsiaTheme="majorEastAsia" w:cstheme="majorBidi"/>
-          <w:bCs/>
-          <w:szCs w:val="26"/>
-        </w:rPr>
-      </w:pPr>
-      <w:r>
-        <w:rPr>
-          <w:rFonts w:eastAsiaTheme="majorEastAsia" w:cstheme="majorBidi"/>
-          <w:bCs/>
-          <w:szCs w:val="26"/>
-        </w:rPr>
-        <w:t>• Quiere soluciones fáciles de usar desde el celular o computador.</w:t>
-      </w:r>
-    </w:p>
-    <w:p>
-      <w:pPr>
-        <w:ind w:firstLine="0"/>
-        <w:rPr>
-          <w:rFonts w:eastAsiaTheme="majorEastAsia" w:cstheme="majorBidi"/>
-          <w:b/>
-          <w:szCs w:val="26"/>
-        </w:rPr>
-      </w:pPr>
-      <w:r>
-        <w:rPr>
-          <w:rFonts w:eastAsiaTheme="majorEastAsia" w:cstheme="majorBidi"/>
-          <w:b/>
-          <w:szCs w:val="26"/>
-        </w:rPr>
-        <w:t>¿Qué dice y hace?</w:t>
-      </w:r>
-    </w:p>
-    <w:p>
-      <w:pPr>
-        <w:rPr>
-          <w:rFonts w:eastAsiaTheme="majorEastAsia" w:cstheme="majorBidi"/>
-          <w:bCs/>
-          <w:szCs w:val="26"/>
-        </w:rPr>
-      </w:pPr>
-      <w:r>
-        <w:rPr>
-          <w:rFonts w:eastAsiaTheme="majorEastAsia" w:cstheme="majorBidi"/>
-          <w:bCs/>
-          <w:szCs w:val="26"/>
-        </w:rPr>
-        <w:t>• Dice que quiere 'un sistema transparente y seguro'.</w:t>
-      </w:r>
-    </w:p>
-    <w:p>
-      <w:pPr>
-        <w:rPr>
-          <w:rFonts w:eastAsiaTheme="majorEastAsia" w:cstheme="majorBidi"/>
-          <w:bCs/>
-          <w:szCs w:val="26"/>
-        </w:rPr>
-      </w:pPr>
-      <w:r>
-        <w:rPr>
-          <w:rFonts w:eastAsiaTheme="majorEastAsia" w:cstheme="majorBidi"/>
-          <w:bCs/>
-          <w:szCs w:val="26"/>
-        </w:rPr>
-        <w:t>• Pregunta con frecuencia qué productos están disponibles.</w:t>
-      </w:r>
-    </w:p>
-    <w:p>
-      <w:pPr>
-        <w:rPr>
-          <w:rFonts w:eastAsiaTheme="majorEastAsia" w:cstheme="majorBidi"/>
-          <w:bCs/>
-          <w:szCs w:val="26"/>
-        </w:rPr>
-      </w:pPr>
-      <w:r>
-        <w:rPr>
-          <w:rFonts w:eastAsiaTheme="majorEastAsia" w:cstheme="majorBidi"/>
-          <w:bCs/>
-          <w:szCs w:val="26"/>
-        </w:rPr>
-        <w:t>• Usa herramientas digitales (banca, apps escolares) y está dispuesto a usar una nueva si es confiable.</w:t>
-      </w:r>
-    </w:p>
-    <w:p>
-      <w:pPr>
-        <w:rPr>
-          <w:rFonts w:eastAsiaTheme="majorEastAsia" w:cstheme="majorBidi"/>
-          <w:bCs/>
-          <w:szCs w:val="26"/>
-        </w:rPr>
-      </w:pPr>
-      <w:r>
-        <w:rPr>
-          <w:rFonts w:eastAsiaTheme="majorEastAsia" w:cstheme="majorBidi"/>
-          <w:bCs/>
-          <w:szCs w:val="26"/>
-        </w:rPr>
-        <w:t>• Intenta enseñar a su hijo a manejar el dinero responsablemente.</w:t>
-      </w:r>
-    </w:p>
-    <w:p>
-      <w:pPr>
-        <w:ind w:firstLine="0"/>
-        <w:rPr>
-          <w:rFonts w:eastAsiaTheme="majorEastAsia" w:cstheme="majorBidi"/>
-          <w:b/>
-          <w:szCs w:val="26"/>
-        </w:rPr>
-      </w:pPr>
-      <w:r>
-        <w:rPr>
-          <w:rFonts w:eastAsiaTheme="majorEastAsia" w:cstheme="majorBidi"/>
-          <w:b/>
-          <w:szCs w:val="26"/>
-        </w:rPr>
-        <w:t>Dolores</w:t>
-      </w:r>
-    </w:p>
-    <w:p>
-      <w:pPr>
-        <w:rPr>
-          <w:rFonts w:eastAsiaTheme="majorEastAsia" w:cstheme="majorBidi"/>
-          <w:bCs/>
-          <w:szCs w:val="26"/>
-        </w:rPr>
-      </w:pPr>
-      <w:r>
-        <w:rPr>
-          <w:rFonts w:eastAsiaTheme="majorEastAsia" w:cstheme="majorBidi"/>
-          <w:bCs/>
-          <w:szCs w:val="26"/>
-        </w:rPr>
-        <w:t>• No puede hacer seguimiento al gasto de su hijo.</w:t>
-      </w:r>
-    </w:p>
-    <w:p>
-      <w:pPr>
-        <w:rPr>
-          <w:rFonts w:eastAsiaTheme="majorEastAsia" w:cstheme="majorBidi"/>
-          <w:bCs/>
-          <w:szCs w:val="26"/>
-        </w:rPr>
-      </w:pPr>
-      <w:r>
-        <w:rPr>
-          <w:rFonts w:eastAsiaTheme="majorEastAsia" w:cstheme="majorBidi"/>
-          <w:bCs/>
-          <w:szCs w:val="26"/>
-        </w:rPr>
-        <w:t>• El niño a veces gasta en productos no saludables.</w:t>
-      </w:r>
-    </w:p>
-    <w:p>
-      <w:pPr>
-        <w:rPr>
-          <w:rFonts w:eastAsiaTheme="majorEastAsia" w:cstheme="majorBidi"/>
-          <w:bCs/>
-          <w:szCs w:val="26"/>
-        </w:rPr>
-      </w:pPr>
-      <w:r>
-        <w:rPr>
-          <w:rFonts w:eastAsiaTheme="majorEastAsia" w:cstheme="majorBidi"/>
-          <w:bCs/>
-          <w:szCs w:val="26"/>
-        </w:rPr>
-        <w:t>• Pérdida de dinero físico.</w:t>
-      </w:r>
-    </w:p>
-    <w:p>
-      <w:pPr>
-        <w:rPr>
-          <w:rFonts w:eastAsiaTheme="majorEastAsia" w:cstheme="majorBidi"/>
-          <w:bCs/>
-          <w:szCs w:val="26"/>
-        </w:rPr>
-      </w:pPr>
-      <w:r>
-        <w:rPr>
-          <w:rFonts w:eastAsiaTheme="majorEastAsia" w:cstheme="majorBidi"/>
-          <w:bCs/>
-          <w:szCs w:val="26"/>
-        </w:rPr>
-        <w:t>• Desconfianza en la gestión manual de saldos por parte del colegio.</w:t>
-      </w:r>
-    </w:p>
-    <w:p>
-      <w:pPr>
-        <w:ind w:firstLine="0"/>
-        <w:rPr>
-          <w:rFonts w:eastAsiaTheme="majorEastAsia" w:cstheme="majorBidi"/>
-          <w:b/>
-          <w:szCs w:val="26"/>
-        </w:rPr>
-      </w:pPr>
-      <w:r>
-        <w:rPr>
-          <w:rFonts w:eastAsiaTheme="majorEastAsia" w:cstheme="majorBidi"/>
-          <w:b/>
-          <w:szCs w:val="26"/>
-        </w:rPr>
         <w:t>Ganancias</w:t>
       </w:r>
     </w:p>
@@ -2867,7 +2888,6 @@
           <w:bCs/>
           <w:szCs w:val="26"/>
         </w:rPr>
-        <w:lastRenderedPageBreak/>
         <w:t>• Control total sobre el gasto y los productos autorizados.</w:t>
       </w:r>
     </w:p>
@@ -3252,7 +3272,6 @@
           <w:b/>
           <w:szCs w:val="26"/>
         </w:rPr>
-        <w:lastRenderedPageBreak/>
         <w:t>Declaración del problema</w:t>
       </w:r>
     </w:p>
@@ -3458,6 +3477,7 @@
           <w:rFonts w:cs="Times New Roman"/>
           <w:szCs w:val="24"/>
         </w:rPr>
+        <w:lastRenderedPageBreak/>
         <w:t>Falta de control en el consumo de los estudiantes: Los padres no pueden supervisar de manera directa qué productos adquieren sus hijos, lo que puede generar hábitos alimenticios inadecuados.</w:t>
       </w:r>
     </w:p>
@@ -3478,7 +3498,6 @@
           <w:rFonts w:cs="Times New Roman"/>
           <w:szCs w:val="24"/>
         </w:rPr>
-        <w:lastRenderedPageBreak/>
         <w:t>Manejo ineficiente del dinero en efectivo: Los niños pueden perderlo, gastarlo en productos no deseados o fuera del restaurante escolar.</w:t>
       </w:r>
     </w:p>
@@ -3561,6 +3580,7 @@
     </w:p>
     <w:p>
       <w:r>
+        <w:lastRenderedPageBreak/>
         <w:t>Con el auge de las tecnologías digitales y la necesidad de optimizar procesos en las instituciones educativas, se hace indispensable implementar soluciones innovadoras que fortalezcan la relación entre padres, estudiantes y la institución, mejorando el control de recursos y promoviendo la transparencia en el servicio.</w:t>
       </w:r>
     </w:p>
@@ -3577,7 +3597,6 @@
           <w:b/>
           <w:bCs/>
         </w:rPr>
-        <w:lastRenderedPageBreak/>
         <w:t xml:space="preserve">Mapa de </w:t>
       </w:r>
       <w:proofErr w:type="spellStart"/>
@@ -4771,7 +4790,6 @@
           <w:b/>
           <w:bCs/>
         </w:rPr>
-        <w:lastRenderedPageBreak/>
         <w:t>Matriz de riesgos y plan de contingencia</w:t>
       </w:r>
     </w:p>
@@ -6271,7 +6289,6 @@
           <w:b/>
           <w:bCs/>
         </w:rPr>
-        <w:lastRenderedPageBreak/>
         <w:t xml:space="preserve">Levantamiento de </w:t>
       </w:r>
       <w:r>
@@ -6466,6 +6483,7 @@
         </w:numPr>
       </w:pPr>
       <w:r>
+        <w:lastRenderedPageBreak/>
         <w:t>Sugiere integrar el sistema con la base de datos de estudiantes.</w:t>
       </w:r>
     </w:p>
@@ -6505,7 +6523,6 @@
         </w:numPr>
       </w:pPr>
       <w:r>
-        <w:lastRenderedPageBreak/>
         <w:t>Los usuarios están dispuestos a adoptar una herramienta digital si es sencilla y confiable.</w:t>
       </w:r>
     </w:p>
@@ -6560,6 +6577,7 @@
         <w:rPr>
           <w:noProof/>
         </w:rPr>
+        <w:lastRenderedPageBreak/>
         <w:drawing>
           <wp:inline distT="0" distB="0" distL="0" distR="0" wp14:anchorId="4B077B73" wp14:editId="376ABFF9">
             <wp:extent cx="4076981" cy="5704942"/>
@@ -6645,45 +6663,45 @@
           <w:b/>
           <w:bCs/>
         </w:rPr>
+        <w:t>Requsitos</w:t>
+      </w:r>
+      <w:proofErr w:type="spellEnd"/>
+      <w:r>
+        <w:rPr>
+          <w:b/>
+          <w:bCs/>
+        </w:rPr>
+        <w:t xml:space="preserve"> funcionales</w:t>
+      </w:r>
+    </w:p>
+    <w:p>
+      <w:pPr>
+        <w:rPr>
+          <w:b/>
+          <w:bCs/>
+        </w:rPr>
+      </w:pPr>
+      <w:r>
+        <w:rPr>
+          <w:b/>
+          <w:bCs/>
+        </w:rPr>
+        <w:t>Padre de Familia</w:t>
+      </w:r>
+    </w:p>
+    <w:p>
+      <w:r>
+        <w:t>RF1 – El sistema debe permitir a los padres iniciar sesión de manera segura.</w:t>
+      </w:r>
+    </w:p>
+    <w:p>
+      <w:r>
+        <w:t>RF2 – El sistema debe permitir a los padres recargar la cuenta asociada al estudiante.</w:t>
+      </w:r>
+    </w:p>
+    <w:p>
+      <w:r>
         <w:lastRenderedPageBreak/>
-        <w:t>Requsitos</w:t>
-      </w:r>
-      <w:proofErr w:type="spellEnd"/>
-      <w:r>
-        <w:rPr>
-          <w:b/>
-          <w:bCs/>
-        </w:rPr>
-        <w:t xml:space="preserve"> funcionales</w:t>
-      </w:r>
-    </w:p>
-    <w:p>
-      <w:pPr>
-        <w:rPr>
-          <w:b/>
-          <w:bCs/>
-        </w:rPr>
-      </w:pPr>
-      <w:r>
-        <w:rPr>
-          <w:b/>
-          <w:bCs/>
-        </w:rPr>
-        <w:t>Padre de Familia</w:t>
-      </w:r>
-    </w:p>
-    <w:p>
-      <w:r>
-        <w:t>RF1 – El sistema debe permitir a los padres iniciar sesión de manera segura.</w:t>
-      </w:r>
-    </w:p>
-    <w:p>
-      <w:r>
-        <w:t>RF2 – El sistema debe permitir a los padres recargar la cuenta asociada al estudiante.</w:t>
-      </w:r>
-    </w:p>
-    <w:p>
-      <w:r>
         <w:t>RF3 – El sistema debe permitir a los padres autorizar o restringir productos que sus hijos pueden comprar.</w:t>
       </w:r>
     </w:p>
@@ -6800,17 +6818,17 @@
           <w:b/>
           <w:bCs/>
         </w:rPr>
+        <w:t>Requisitos no funcionales</w:t>
+      </w:r>
+    </w:p>
+    <w:p>
+      <w:r>
+        <w:t>RNF1 – El sistema debe contar con una interfaz intuitiva y adaptable (responsive) para acceso desde dispositivos móviles y computadores.</w:t>
+      </w:r>
+    </w:p>
+    <w:p>
+      <w:r>
         <w:lastRenderedPageBreak/>
-        <w:t>Requisitos no funcionales</w:t>
-      </w:r>
-    </w:p>
-    <w:p>
-      <w:r>
-        <w:t>RNF1 – El sistema debe contar con una interfaz intuitiva y adaptable (responsive) para acceso desde dispositivos móviles y computadores.</w:t>
-      </w:r>
-    </w:p>
-    <w:p>
-      <w:r>
         <w:t>RNF2 – El sistema debe garantizar tiempos de respuesta inferiores a 3 segundos por operación.</w:t>
       </w:r>
     </w:p>
@@ -6871,290 +6889,516 @@
           <w:b/>
           <w:bCs/>
         </w:rPr>
+        <w:t>Historias de usuario</w:t>
+      </w:r>
+    </w:p>
+    <w:p>
+      <w:r>
+        <w:t xml:space="preserve">Se relación el link del </w:t>
+      </w:r>
+      <w:proofErr w:type="spellStart"/>
+      <w:r>
+        <w:t>poryecto</w:t>
+      </w:r>
+      <w:proofErr w:type="spellEnd"/>
+      <w:r>
+        <w:t xml:space="preserve"> en Jira:</w:t>
+      </w:r>
+      <w:r>
+        <w:br/>
+      </w:r>
+      <w:r>
+        <w:t>https://estudiante-team-wqx76mct.atlassian.net/jira/software/projects/SCRUM/boards/1/backlog</w:t>
+      </w:r>
+    </w:p>
+    <w:p>
+      <w:pPr>
+        <w:rPr>
+          <w:b/>
+          <w:bCs/>
+        </w:rPr>
+      </w:pPr>
+      <w:r>
+        <w:rPr>
+          <w:b/>
+          <w:bCs/>
+        </w:rPr>
         <w:lastRenderedPageBreak/>
-        <w:t>Historias de usuario</w:t>
-      </w:r>
-    </w:p>
-    <w:p>
-      <w:r>
-        <w:t xml:space="preserve">Se relación el link del </w:t>
-      </w:r>
+        <w:t>Padre de familia</w:t>
+      </w:r>
+    </w:p>
+    <w:p>
+      <w:pPr>
+        <w:rPr>
+          <w:b/>
+          <w:bCs/>
+        </w:rPr>
+      </w:pPr>
+      <w:r>
+        <w:rPr>
+          <w:b/>
+          <w:bCs/>
+        </w:rPr>
+        <w:t>HU1 – Recarga de saldo</w:t>
+      </w:r>
+    </w:p>
+    <w:p>
+      <w:r>
+        <w:t>Como padre de familia, quiero recargar la cuenta de mi hijo desde el aplicativo web, para que él pueda comprar alimentos sin necesidad de dinero en efectivo.</w:t>
+      </w:r>
+    </w:p>
+    <w:p>
+      <w:pPr>
+        <w:rPr>
+          <w:b/>
+          <w:bCs/>
+        </w:rPr>
+      </w:pPr>
+      <w:r>
+        <w:rPr>
+          <w:b/>
+          <w:bCs/>
+        </w:rPr>
+        <w:t>HU2 – Control de productos</w:t>
+      </w:r>
+    </w:p>
+    <w:p>
+      <w:r>
+        <w:t>Como padre de familia, quiero seleccionar qué productos están autorizados para la compra, para asegurar que mi hijo consuma alimentos saludables y adecuados.</w:t>
+      </w:r>
+    </w:p>
+    <w:p>
+      <w:pPr>
+        <w:rPr>
+          <w:b/>
+          <w:bCs/>
+        </w:rPr>
+      </w:pPr>
+      <w:r>
+        <w:rPr>
+          <w:b/>
+          <w:bCs/>
+        </w:rPr>
+        <w:t>HU3 – Consulta de saldo</w:t>
+      </w:r>
+    </w:p>
+    <w:p>
+      <w:r>
+        <w:t>Como padre de familia, quiero ver el saldo disponible de la cuenta de mi hijo, para saber cuánto dinero tiene para sus compras.</w:t>
+      </w:r>
+    </w:p>
+    <w:p>
+      <w:pPr>
+        <w:rPr>
+          <w:b/>
+          <w:bCs/>
+        </w:rPr>
+      </w:pPr>
+      <w:r>
+        <w:rPr>
+          <w:b/>
+          <w:bCs/>
+        </w:rPr>
+        <w:t>HU4 – Historial de consumos</w:t>
+      </w:r>
+    </w:p>
+    <w:p>
+      <w:r>
+        <w:t>Como padre de familia, quiero consultar el historial de compras realizadas por mi hijo, para tener trazabilidad de lo que consume en el restaurante escolar.</w:t>
+      </w:r>
+    </w:p>
+    <w:p/>
+    <w:p>
+      <w:pPr>
+        <w:ind w:left="708" w:firstLine="0"/>
+        <w:rPr>
+          <w:b/>
+          <w:bCs/>
+        </w:rPr>
+      </w:pPr>
+      <w:r>
+        <w:rPr>
+          <w:b/>
+          <w:bCs/>
+        </w:rPr>
+        <w:t>Administrador del Restaurante</w:t>
+      </w:r>
+    </w:p>
+    <w:p>
+      <w:pPr>
+        <w:rPr>
+          <w:b/>
+          <w:bCs/>
+        </w:rPr>
+      </w:pPr>
+      <w:r>
+        <w:rPr>
+          <w:b/>
+          <w:bCs/>
+        </w:rPr>
+        <w:t>HU5 – Validación de saldo</w:t>
+      </w:r>
+    </w:p>
+    <w:p>
+      <w:r>
+        <w:t>Como administrador del restaurante, quiero consultar el saldo disponible del estudiante al momento de la compra, para asegurar que la transacción se realice correctamente.</w:t>
+      </w:r>
+    </w:p>
+    <w:p>
+      <w:pPr>
+        <w:rPr>
+          <w:b/>
+          <w:bCs/>
+        </w:rPr>
+      </w:pPr>
+      <w:r>
+        <w:rPr>
+          <w:b/>
+          <w:bCs/>
+        </w:rPr>
+        <w:t>HU6 – Validación de productos autorizados</w:t>
+      </w:r>
+    </w:p>
+    <w:p>
+      <w:r>
+        <w:t>Como administrador del restaurante, quiero ver qué productos tiene autorizado cada estudiante, para evitar la venta de productos restringidos por los padres.</w:t>
+      </w:r>
+    </w:p>
+    <w:p>
+      <w:pPr>
+        <w:rPr>
+          <w:b/>
+          <w:bCs/>
+        </w:rPr>
+      </w:pPr>
+      <w:r>
+        <w:rPr>
+          <w:b/>
+          <w:bCs/>
+        </w:rPr>
+        <w:t>HU7 – Gestión de catálogo de productos</w:t>
+      </w:r>
+    </w:p>
+    <w:p>
+      <w:r>
+        <w:lastRenderedPageBreak/>
+        <w:t>Como administrador del restaurante, quiero actualizar la lista de productos disponibles en el menú, para que los padres puedan elegir correctamente qué autorizan a sus hijos.</w:t>
+      </w:r>
+    </w:p>
+    <w:p>
+      <w:pPr>
+        <w:rPr>
+          <w:b/>
+          <w:bCs/>
+        </w:rPr>
+      </w:pPr>
+      <w:r>
+        <w:rPr>
+          <w:b/>
+          <w:bCs/>
+        </w:rPr>
+        <w:t>HU8 – Registro de transacciones</w:t>
+      </w:r>
+    </w:p>
+    <w:p>
+      <w:r>
+        <w:t>Como administrador del restaurante, quiero registrar automáticamente cada compra realizada, para mantener el control de ventas y consumos.</w:t>
+      </w:r>
+    </w:p>
+    <w:p/>
+    <w:p>
+      <w:pPr>
+        <w:rPr>
+          <w:b/>
+          <w:bCs/>
+        </w:rPr>
+      </w:pPr>
+      <w:r>
+        <w:rPr>
+          <w:b/>
+          <w:bCs/>
+        </w:rPr>
+        <w:t>Transversales / Sistema</w:t>
+      </w:r>
+    </w:p>
+    <w:p>
+      <w:pPr>
+        <w:rPr>
+          <w:b/>
+          <w:bCs/>
+        </w:rPr>
+      </w:pPr>
+      <w:r>
+        <w:rPr>
+          <w:b/>
+          <w:bCs/>
+        </w:rPr>
+        <w:t>HU9 – Autenticación</w:t>
+      </w:r>
+    </w:p>
+    <w:p>
+      <w:r>
+        <w:t>Como usuario (padre o administrador), quiero iniciar sesión de forma segura, para proteger la información personal y financiera.</w:t>
+      </w:r>
+    </w:p>
+    <w:p>
+      <w:pPr>
+        <w:rPr>
+          <w:b/>
+          <w:bCs/>
+        </w:rPr>
+      </w:pPr>
+      <w:r>
+        <w:rPr>
+          <w:b/>
+          <w:bCs/>
+        </w:rPr>
+        <w:t>HU1</w:t>
+      </w:r>
+      <w:r>
+        <w:rPr>
+          <w:b/>
+          <w:bCs/>
+        </w:rPr>
+        <w:t>0</w:t>
+      </w:r>
+      <w:r>
+        <w:rPr>
+          <w:b/>
+          <w:bCs/>
+        </w:rPr>
+        <w:t xml:space="preserve"> – Seguridad de datos</w:t>
+      </w:r>
+    </w:p>
+    <w:p>
+      <w:r>
+        <w:t>Como institución educativa, quiero que el sistema garantice la seguridad y protección de los datos de los estudiantes y padres, para cumplir con normas de privacidad y generar confianza.</w:t>
+      </w:r>
+    </w:p>
+    <w:p/>
+    <w:p>
+      <w:pPr>
+        <w:ind w:firstLine="0"/>
+        <w:jc w:val="center"/>
+        <w:rPr>
+          <w:b/>
+          <w:bCs/>
+        </w:rPr>
+      </w:pPr>
       <w:proofErr w:type="spellStart"/>
       <w:r>
-        <w:t>poryecto</w:t>
+        <w:rPr>
+          <w:b/>
+          <w:bCs/>
+        </w:rPr>
+        <w:t>User</w:t>
       </w:r>
       <w:proofErr w:type="spellEnd"/>
       <w:r>
-        <w:t xml:space="preserve"> en Jira:</w:t>
-      </w:r>
-      <w:r>
-        <w:br/>
-      </w:r>
-      <w:r>
-        <w:t>https://estudiante-team-wqx76mct.atlassian.net/jira/software/projects/SCRUM/boards/1/backlog</w:t>
-      </w:r>
-    </w:p>
-    <w:p>
-      <w:pPr>
-        <w:rPr>
-          <w:b/>
-          <w:bCs/>
-        </w:rPr>
-      </w:pPr>
-      <w:r>
-        <w:rPr>
-          <w:b/>
-          <w:bCs/>
-        </w:rPr>
-        <w:t>Padre de familia</w:t>
-      </w:r>
-    </w:p>
-    <w:p>
-      <w:pPr>
-        <w:rPr>
-          <w:b/>
-          <w:bCs/>
-        </w:rPr>
-      </w:pPr>
-      <w:r>
-        <w:rPr>
-          <w:b/>
-          <w:bCs/>
-        </w:rPr>
-        <w:t>HU1 – Recarga de saldo</w:t>
-      </w:r>
-    </w:p>
-    <w:p>
-      <w:r>
-        <w:t>Como padre de familia, quiero recargar la cuenta de mi hijo desde el aplicativo web, para que él pueda comprar alimentos sin necesidad de dinero en efectivo.</w:t>
-      </w:r>
-    </w:p>
-    <w:p>
-      <w:pPr>
-        <w:rPr>
-          <w:b/>
-          <w:bCs/>
-        </w:rPr>
-      </w:pPr>
-      <w:r>
-        <w:rPr>
-          <w:b/>
-          <w:bCs/>
-        </w:rPr>
-        <w:t>HU2 – Control de productos</w:t>
-      </w:r>
-    </w:p>
-    <w:p>
-      <w:r>
-        <w:t>Como padre de familia, quiero seleccionar qué productos están autorizados para la compra, para asegurar que mi hijo consuma alimentos saludables y adecuados.</w:t>
-      </w:r>
-    </w:p>
-    <w:p>
-      <w:pPr>
-        <w:rPr>
-          <w:b/>
-          <w:bCs/>
-        </w:rPr>
-      </w:pPr>
-      <w:r>
-        <w:rPr>
-          <w:b/>
-          <w:bCs/>
-        </w:rPr>
-        <w:t>HU3 – Consulta de saldo</w:t>
-      </w:r>
-    </w:p>
-    <w:p>
-      <w:r>
-        <w:t>Como padre de familia, quiero ver el saldo disponible de la cuenta de mi hijo, para saber cuánto dinero tiene para sus compras.</w:t>
-      </w:r>
-    </w:p>
-    <w:p>
-      <w:pPr>
-        <w:rPr>
-          <w:b/>
-          <w:bCs/>
-        </w:rPr>
-      </w:pPr>
-      <w:r>
-        <w:rPr>
-          <w:b/>
-          <w:bCs/>
-        </w:rPr>
-        <w:t>HU4 – Historial de consumos</w:t>
-      </w:r>
-    </w:p>
-    <w:p>
-      <w:r>
-        <w:t>Como padre de familia, quiero consultar el historial de compras realizadas por mi hijo, para tener trazabilidad de lo que consume en el restaurante escolar.</w:t>
-      </w:r>
-    </w:p>
-    <w:p/>
-    <w:p>
-      <w:pPr>
-        <w:ind w:left="708" w:firstLine="0"/>
-        <w:rPr>
-          <w:b/>
-          <w:bCs/>
-        </w:rPr>
-      </w:pPr>
-      <w:r>
-        <w:rPr>
-          <w:b/>
-          <w:bCs/>
-        </w:rPr>
-        <w:t>Administrador del Restaurante</w:t>
-      </w:r>
-    </w:p>
-    <w:p>
-      <w:pPr>
-        <w:rPr>
-          <w:b/>
-          <w:bCs/>
-        </w:rPr>
-      </w:pPr>
-      <w:r>
-        <w:rPr>
-          <w:b/>
-          <w:bCs/>
-        </w:rPr>
-        <w:t>HU5 – Validación de saldo</w:t>
-      </w:r>
-    </w:p>
-    <w:p>
-      <w:r>
-        <w:t>Como administrador del restaurante, quiero consultar el saldo disponible del estudiante al momento de la compra, para asegurar que la transacción se realice correctamente.</w:t>
-      </w:r>
-    </w:p>
-    <w:p>
-      <w:pPr>
-        <w:rPr>
-          <w:b/>
-          <w:bCs/>
-        </w:rPr>
-      </w:pPr>
-      <w:r>
-        <w:rPr>
-          <w:b/>
-          <w:bCs/>
-        </w:rPr>
-        <w:t>HU6 – Validación de productos autorizados</w:t>
-      </w:r>
-    </w:p>
-    <w:p>
-      <w:r>
+        <w:rPr>
+          <w:b/>
+          <w:bCs/>
+        </w:rPr>
+        <w:t xml:space="preserve"> </w:t>
+      </w:r>
+      <w:r>
+        <w:rPr>
+          <w:b/>
+          <w:bCs/>
+        </w:rPr>
+        <w:t>Flow</w:t>
+      </w:r>
+      <w:r>
+        <w:rPr>
+          <w:b/>
+          <w:bCs/>
+        </w:rPr>
+        <w:t xml:space="preserve"> </w:t>
+      </w:r>
+      <w:proofErr w:type="spellStart"/>
+      <w:r>
+        <w:rPr>
+          <w:b/>
+          <w:bCs/>
+        </w:rPr>
+        <w:t>Gestion</w:t>
+      </w:r>
+      <w:proofErr w:type="spellEnd"/>
+      <w:r>
+        <w:rPr>
+          <w:b/>
+          <w:bCs/>
+        </w:rPr>
+        <w:t xml:space="preserve"> De Estudiante</w:t>
+      </w:r>
+    </w:p>
+    <w:p>
+      <w:pPr>
+        <w:ind w:firstLine="0"/>
+        <w:rPr>
+          <w:b/>
+          <w:bCs/>
+        </w:rPr>
+      </w:pPr>
+      <w:r>
+        <w:rPr>
+          <w:b/>
+          <w:bCs/>
+          <w:noProof/>
+        </w:rPr>
+        <w:drawing>
+          <wp:inline distT="0" distB="0" distL="0" distR="0" wp14:anchorId="2DB77C3D" wp14:editId="119650EC">
+            <wp:extent cx="5943600" cy="2234565"/>
+            <wp:effectExtent l="0" t="0" r="0" b="0"/>
+            <wp:docPr id="2" name="Imagen 2"/>
+            <wp:cNvGraphicFramePr>
+              <a:graphicFrameLocks xmlns:a="http://schemas.openxmlformats.org/drawingml/2006/main" noChangeAspect="1"/>
+            </wp:cNvGraphicFramePr>
+            <a:graphic xmlns:a="http://schemas.openxmlformats.org/drawingml/2006/main">
+              <a:graphicData uri="http://schemas.openxmlformats.org/drawingml/2006/picture">
+                <pic:pic xmlns:pic="http://schemas.openxmlformats.org/drawingml/2006/picture">
+                  <pic:nvPicPr>
+                    <pic:cNvPr id="2" name="Imagen 2"/>
+                    <pic:cNvPicPr/>
+                  </pic:nvPicPr>
+                  <pic:blipFill>
+                    <a:blip r:embed="rId11">
+                      <a:extLst>
+                        <a:ext uri="{28A0092B-C50C-407E-A947-70E740481C1C}">
+                          <a14:useLocalDpi xmlns:a14="http://schemas.microsoft.com/office/drawing/2010/main" val="0"/>
+                        </a:ext>
+                      </a:extLst>
+                    </a:blip>
+                    <a:stretch>
+                      <a:fillRect/>
+                    </a:stretch>
+                  </pic:blipFill>
+                  <pic:spPr>
+                    <a:xfrm>
+                      <a:off x="0" y="0"/>
+                      <a:ext cx="5943600" cy="2234565"/>
+                    </a:xfrm>
+                    <a:prstGeom prst="rect">
+                      <a:avLst/>
+                    </a:prstGeom>
+                  </pic:spPr>
+                </pic:pic>
+              </a:graphicData>
+            </a:graphic>
+          </wp:inline>
+        </w:drawing>
+      </w:r>
+    </w:p>
+    <w:p>
+      <w:pPr>
+        <w:ind w:firstLine="0"/>
+        <w:rPr>
+          <w:b/>
+          <w:bCs/>
+        </w:rPr>
+      </w:pPr>
+    </w:p>
+    <w:p>
+      <w:pPr>
+        <w:ind w:firstLine="0"/>
+        <w:rPr>
+          <w:b/>
+          <w:bCs/>
+        </w:rPr>
+      </w:pPr>
+    </w:p>
+    <w:p>
+      <w:pPr>
+        <w:ind w:firstLine="0"/>
+        <w:jc w:val="center"/>
+        <w:rPr>
+          <w:b/>
+          <w:bCs/>
+        </w:rPr>
+      </w:pPr>
+      <w:proofErr w:type="spellStart"/>
+      <w:r>
+        <w:rPr>
+          <w:b/>
+          <w:bCs/>
+        </w:rPr>
         <w:lastRenderedPageBreak/>
-        <w:t>Como administrador del restaurante, quiero ver qué productos tiene autorizado cada estudiante, para evitar la venta de productos restringidos por los padres.</w:t>
-      </w:r>
-    </w:p>
-    <w:p>
-      <w:pPr>
-        <w:rPr>
-          <w:b/>
-          <w:bCs/>
-        </w:rPr>
-      </w:pPr>
-      <w:r>
-        <w:rPr>
-          <w:b/>
-          <w:bCs/>
-        </w:rPr>
-        <w:t>HU7 – Gestión de catálogo de productos</w:t>
-      </w:r>
-    </w:p>
-    <w:p>
-      <w:r>
-        <w:t>Como administrador del restaurante, quiero actualizar la lista de productos disponibles en el menú, para que los padres puedan elegir correctamente qué autorizan a sus hijos.</w:t>
-      </w:r>
-    </w:p>
-    <w:p>
-      <w:pPr>
-        <w:rPr>
-          <w:b/>
-          <w:bCs/>
-        </w:rPr>
-      </w:pPr>
-      <w:r>
-        <w:rPr>
-          <w:b/>
-          <w:bCs/>
-        </w:rPr>
-        <w:t>HU8 – Registro de transacciones</w:t>
-      </w:r>
-    </w:p>
-    <w:p>
-      <w:r>
-        <w:t>Como administrador del restaurante, quiero registrar automáticamente cada compra realizada, para mantener el control de ventas y consumos.</w:t>
-      </w:r>
-    </w:p>
-    <w:p/>
-    <w:p>
-      <w:pPr>
-        <w:rPr>
-          <w:b/>
-          <w:bCs/>
-        </w:rPr>
-      </w:pPr>
-      <w:r>
-        <w:rPr>
-          <w:b/>
-          <w:bCs/>
-        </w:rPr>
-        <w:t>Transversales / Sistema</w:t>
-      </w:r>
-    </w:p>
-    <w:p>
-      <w:pPr>
-        <w:rPr>
-          <w:b/>
-          <w:bCs/>
-        </w:rPr>
-      </w:pPr>
-      <w:r>
-        <w:rPr>
-          <w:b/>
-          <w:bCs/>
-        </w:rPr>
-        <w:t>HU9 – Autenticación</w:t>
-      </w:r>
-    </w:p>
-    <w:p>
-      <w:r>
-        <w:t>Como usuario (padre o administrador), quiero iniciar sesión de forma segura, para proteger la información personal y financiera.</w:t>
-      </w:r>
-    </w:p>
-    <w:p>
-      <w:pPr>
-        <w:rPr>
-          <w:b/>
-          <w:bCs/>
-        </w:rPr>
-      </w:pPr>
-      <w:r>
-        <w:rPr>
-          <w:b/>
-          <w:bCs/>
-        </w:rPr>
-        <w:t>HU1</w:t>
-      </w:r>
-      <w:r>
-        <w:rPr>
-          <w:b/>
-          <w:bCs/>
-        </w:rPr>
-        <w:t>0</w:t>
-      </w:r>
-      <w:r>
-        <w:rPr>
-          <w:b/>
-          <w:bCs/>
-        </w:rPr>
-        <w:t xml:space="preserve"> – Seguridad de datos</w:t>
-      </w:r>
-    </w:p>
-    <w:p>
-      <w:r>
-        <w:t>Como institución educativa, quiero que el sistema garantice la seguridad y protección de los datos de los estudiantes y padres, para cumplir con normas de privacidad y generar confianza.</w:t>
+        <w:t>SiteMap</w:t>
+      </w:r>
+      <w:proofErr w:type="spellEnd"/>
+      <w:r>
+        <w:rPr>
+          <w:b/>
+          <w:bCs/>
+        </w:rPr>
+        <w:t xml:space="preserve"> </w:t>
+      </w:r>
+      <w:proofErr w:type="spellStart"/>
+      <w:r>
+        <w:rPr>
+          <w:b/>
+          <w:bCs/>
+        </w:rPr>
+        <w:t>SanjoPay</w:t>
+      </w:r>
+      <w:proofErr w:type="spellEnd"/>
+    </w:p>
+    <w:p>
+      <w:pPr>
+        <w:ind w:firstLine="0"/>
+        <w:jc w:val="center"/>
+        <w:rPr>
+          <w:b/>
+          <w:bCs/>
+        </w:rPr>
+      </w:pPr>
+      <w:r>
+        <w:rPr>
+          <w:b/>
+          <w:bCs/>
+          <w:noProof/>
+        </w:rPr>
+        <w:drawing>
+          <wp:inline distT="0" distB="0" distL="0" distR="0" wp14:anchorId="4F27262D" wp14:editId="43A86656">
+            <wp:extent cx="5943600" cy="4051935"/>
+            <wp:effectExtent l="0" t="0" r="0" b="5715"/>
+            <wp:docPr id="3" name="Imagen 3"/>
+            <wp:cNvGraphicFramePr>
+              <a:graphicFrameLocks xmlns:a="http://schemas.openxmlformats.org/drawingml/2006/main" noChangeAspect="1"/>
+            </wp:cNvGraphicFramePr>
+            <a:graphic xmlns:a="http://schemas.openxmlformats.org/drawingml/2006/main">
+              <a:graphicData uri="http://schemas.openxmlformats.org/drawingml/2006/picture">
+                <pic:pic xmlns:pic="http://schemas.openxmlformats.org/drawingml/2006/picture">
+                  <pic:nvPicPr>
+                    <pic:cNvPr id="3" name="Imagen 3"/>
+                    <pic:cNvPicPr/>
+                  </pic:nvPicPr>
+                  <pic:blipFill>
+                    <a:blip r:embed="rId12">
+                      <a:extLst>
+                        <a:ext uri="{28A0092B-C50C-407E-A947-70E740481C1C}">
+                          <a14:useLocalDpi xmlns:a14="http://schemas.microsoft.com/office/drawing/2010/main" val="0"/>
+                        </a:ext>
+                      </a:extLst>
+                    </a:blip>
+                    <a:stretch>
+                      <a:fillRect/>
+                    </a:stretch>
+                  </pic:blipFill>
+                  <pic:spPr>
+                    <a:xfrm>
+                      <a:off x="0" y="0"/>
+                      <a:ext cx="5943600" cy="4051935"/>
+                    </a:xfrm>
+                    <a:prstGeom prst="rect">
+                      <a:avLst/>
+                    </a:prstGeom>
+                  </pic:spPr>
+                </pic:pic>
+              </a:graphicData>
+            </a:graphic>
+          </wp:inline>
+        </w:drawing>
       </w:r>
     </w:p>
     <w:p/>
@@ -7164,6 +7408,9 @@
     <w:p/>
     <w:p/>
     <w:p/>
+    <w:p/>
+    <w:p/>
+    <w:p/>
     <w:p>
       <w:pPr>
         <w:pStyle w:val="Ttulo1"/>
@@ -7278,7 +7525,7 @@
       </w:r>
     </w:p>
     <w:p>
-      <w:hyperlink r:id="rId11" w:history="1">
+      <w:hyperlink r:id="rId13" w:history="1">
         <w:r>
           <w:rPr>
             <w:rStyle w:val="Hipervnculo"/>
@@ -7289,7 +7536,7 @@
     </w:p>
     <w:p/>
     <w:sectPr>
-      <w:headerReference w:type="default" r:id="rId12"/>
+      <w:headerReference w:type="default" r:id="rId14"/>
       <w:pgSz w:w="12240" w:h="15840" w:code="1"/>
       <w:pgMar w:top="1440" w:right="1440" w:bottom="1440" w:left="1440" w:header="709" w:footer="709" w:gutter="0"/>
       <w:cols w:space="708"/>
@@ -10178,13 +10425,12 @@
     <w:next w:val="Normal"/>
     <w:autoRedefine/>
     <w:uiPriority w:val="39"/>
-    <w:rsid w:val="005E3774"/>
+    <w:rsid w:val="00077018"/>
     <w:pPr>
       <w:tabs>
         <w:tab w:val="right" w:leader="dot" w:pos="9394"/>
       </w:tabs>
       <w:ind w:firstLine="0"/>
-      <w:jc w:val="right"/>
     </w:pPr>
     <w:rPr>
       <w:rFonts w:eastAsia="Times New Roman" w:cs="Times New Roman"/>
@@ -11009,15 +11255,6 @@
 </file>
 
 <file path=customXml/item1.xml><?xml version="1.0" encoding="utf-8"?>
-<?mso-contentType ?>
-<FormTemplates xmlns="http://schemas.microsoft.com/sharepoint/v3/contenttype/forms">
-  <Display>DocumentLibraryForm</Display>
-  <Edit>DocumentLibraryForm</Edit>
-  <New>DocumentLibraryForm</New>
-</FormTemplates>
-</file>
-
-<file path=customXml/item2.xml><?xml version="1.0" encoding="utf-8"?>
 <ct:contentTypeSchema xmlns:ct="http://schemas.microsoft.com/office/2006/metadata/contentType" xmlns:ma="http://schemas.microsoft.com/office/2006/metadata/properties/metaAttributes" ct:_="" ma:_="" ma:contentTypeName="Documento" ma:contentTypeID="0x0101005C848814CB8D5B45BDE447D5107B79B0" ma:contentTypeVersion="11" ma:contentTypeDescription="Crear nuevo documento." ma:contentTypeScope="" ma:versionID="bc084e518ff7a40c63a45e2bda450718">
   <xsd:schema xmlns:xsd="http://www.w3.org/2001/XMLSchema" xmlns:xs="http://www.w3.org/2001/XMLSchema" xmlns:p="http://schemas.microsoft.com/office/2006/metadata/properties" xmlns:ns2="2ef287bc-8651-49b9-91f6-6f8ae78755d0" xmlns:ns3="b087e0fe-0a80-44b1-af84-83d826b5bd0b" targetNamespace="http://schemas.microsoft.com/office/2006/metadata/properties" ma:root="true" ma:fieldsID="38c7cf8001a1de99eed0b42779cef1bf" ns2:_="" ns3:_="">
     <xsd:import namespace="2ef287bc-8651-49b9-91f6-6f8ae78755d0"/>
@@ -11228,19 +11465,20 @@
 </ct:contentTypeSchema>
 </file>
 
+<file path=customXml/item2.xml><?xml version="1.0" encoding="utf-8"?>
+<?mso-contentType ?>
+<FormTemplates xmlns="http://schemas.microsoft.com/sharepoint/v3/contenttype/forms">
+  <Display>DocumentLibraryForm</Display>
+  <Edit>DocumentLibraryForm</Edit>
+  <New>DocumentLibraryForm</New>
+</FormTemplates>
+</file>
+
 <file path=customXml/item3.xml><?xml version="1.0" encoding="utf-8"?>
 <b:Sources xmlns:b="http://schemas.openxmlformats.org/officeDocument/2006/bibliography" xmlns="http://schemas.openxmlformats.org/officeDocument/2006/bibliography" SelectedStyle="\APASixthEditionOfficeOnline.xsl" StyleName="APA" Version="6"/>
 </file>
 
 <file path=customXml/itemProps1.xml><?xml version="1.0" encoding="utf-8"?>
-<ds:datastoreItem xmlns:ds="http://schemas.openxmlformats.org/officeDocument/2006/customXml" ds:itemID="{82B997F9-2FBF-4F90-91D1-618B4DA3361D}">
-  <ds:schemaRefs>
-    <ds:schemaRef ds:uri="http://schemas.microsoft.com/sharepoint/v3/contenttype/forms"/>
-  </ds:schemaRefs>
-</ds:datastoreItem>
-</file>
-
-<file path=customXml/itemProps2.xml><?xml version="1.0" encoding="utf-8"?>
 <ds:datastoreItem xmlns:ds="http://schemas.openxmlformats.org/officeDocument/2006/customXml" ds:itemID="{788D90F1-CEA8-40A8-8330-148267D0819A}">
   <ds:schemaRefs>
     <ds:schemaRef ds:uri="http://schemas.microsoft.com/office/2006/metadata/contentType"/>
@@ -11259,6 +11497,14 @@
 </ds:datastoreItem>
 </file>
 
+<file path=customXml/itemProps2.xml><?xml version="1.0" encoding="utf-8"?>
+<ds:datastoreItem xmlns:ds="http://schemas.openxmlformats.org/officeDocument/2006/customXml" ds:itemID="{82B997F9-2FBF-4F90-91D1-618B4DA3361D}">
+  <ds:schemaRefs>
+    <ds:schemaRef ds:uri="http://schemas.microsoft.com/sharepoint/v3/contenttype/forms"/>
+  </ds:schemaRefs>
+</ds:datastoreItem>
+</file>
+
 <file path=customXml/itemProps3.xml><?xml version="1.0" encoding="utf-8"?>
 <ds:datastoreItem xmlns:ds="http://schemas.openxmlformats.org/officeDocument/2006/customXml" ds:itemID="{DCF36818-31DD-4AAB-98A0-441B20705CB1}">
   <ds:schemaRefs>

</xml_diff>

<commit_message>
se agrega descripcion de fase de prototipar
</commit_message>
<xml_diff>
--- a/Actividad 1 - Identificar el proyecto tecnológico a trabajar.docx
+++ b/Actividad 1 - Identificar el proyecto tecnológico a trabajar.docx
@@ -7175,7 +7175,394 @@
         <w:t>Como institución educativa, quiero que el sistema garantice la seguridad y protección de los datos de los estudiantes y padres, para cumplir con normas de privacidad y generar confianza.</w:t>
       </w:r>
     </w:p>
+    <w:p>
+      <w:pPr>
+        <w:jc w:val="center"/>
+        <w:rPr>
+          <w:b/>
+          <w:bCs/>
+        </w:rPr>
+      </w:pPr>
+      <w:r>
+        <w:rPr>
+          <w:b/>
+          <w:bCs/>
+        </w:rPr>
+        <w:t>Fase de prototipar</w:t>
+      </w:r>
+    </w:p>
+    <w:p>
+      <w:r>
+        <w:t>Se quiere t</w:t>
+      </w:r>
+      <w:r>
+        <w:t xml:space="preserve">ransformar las ideas definidas en representaciones visuales que permitan validar la interfaz, el flujo de navegación y la usabilidad del aplicativo </w:t>
+      </w:r>
+      <w:proofErr w:type="spellStart"/>
+      <w:r>
+        <w:t>SanjoPay</w:t>
+      </w:r>
+      <w:proofErr w:type="spellEnd"/>
+      <w:r>
+        <w:t xml:space="preserve">, desde la perspectiva del del administrador del </w:t>
+      </w:r>
+      <w:r>
+        <w:t>sistema</w:t>
+      </w:r>
+      <w:r>
+        <w:t>.</w:t>
+      </w:r>
+    </w:p>
+    <w:p>
+      <w:r>
+        <w:t>Para el desarrollo de los prototipos se emplearon herramientas digitales de diseño y diagramación visual:</w:t>
+      </w:r>
+      <w:r>
+        <w:t xml:space="preserve"> </w:t>
+      </w:r>
+      <w:proofErr w:type="gramStart"/>
+      <w:r>
+        <w:t>para  prototipar</w:t>
+      </w:r>
+      <w:proofErr w:type="gramEnd"/>
+      <w:r>
+        <w:t xml:space="preserve"> b</w:t>
+      </w:r>
+      <w:r>
+        <w:t>aja fidelidad se usó Balsamiq para representar la estructura inicial de las pantallas, priorizando la disposición de los elementos sin aplicar color ni estilo visual.</w:t>
+      </w:r>
+    </w:p>
     <w:p/>
+    <w:p>
+      <w:r>
+        <w:lastRenderedPageBreak/>
+        <w:t>Para l</w:t>
+      </w:r>
+      <w:r>
+        <w:t xml:space="preserve">os prototipos de </w:t>
+      </w:r>
+      <w:r>
+        <w:t>alta</w:t>
+      </w:r>
+      <w:r>
+        <w:t xml:space="preserve"> fidelidad se utilizó </w:t>
+      </w:r>
+      <w:proofErr w:type="spellStart"/>
+      <w:r>
+        <w:t>Figma</w:t>
+      </w:r>
+      <w:proofErr w:type="spellEnd"/>
+      <w:r>
+        <w:t xml:space="preserve"> con componentes visuales más detallados, simulando la experiencia real del usuario y el aspecto final de la aplicación</w:t>
+      </w:r>
+      <w:r>
+        <w:t>.</w:t>
+      </w:r>
+    </w:p>
+    <w:p/>
+    <w:p>
+      <w:pPr>
+        <w:jc w:val="center"/>
+        <w:rPr>
+          <w:b/>
+          <w:bCs/>
+        </w:rPr>
+      </w:pPr>
+      <w:r>
+        <w:rPr>
+          <w:b/>
+          <w:bCs/>
+        </w:rPr>
+        <w:t>Prototipos de baja fidelidad</w:t>
+      </w:r>
+    </w:p>
+    <w:p>
+      <w:pPr>
+        <w:ind w:firstLine="0"/>
+        <w:rPr>
+          <w:b/>
+          <w:bCs/>
+        </w:rPr>
+      </w:pPr>
+      <w:r>
+        <w:rPr>
+          <w:noProof/>
+        </w:rPr>
+        <w:drawing>
+          <wp:inline distT="0" distB="0" distL="0" distR="0" wp14:anchorId="7175189E" wp14:editId="73DE011D">
+            <wp:extent cx="3054371" cy="1762125"/>
+            <wp:effectExtent l="0" t="0" r="0" b="0"/>
+            <wp:docPr id="1" name="Imagen 1"/>
+            <wp:cNvGraphicFramePr>
+              <a:graphicFrameLocks xmlns:a="http://schemas.openxmlformats.org/drawingml/2006/main" noChangeAspect="1"/>
+            </wp:cNvGraphicFramePr>
+            <a:graphic xmlns:a="http://schemas.openxmlformats.org/drawingml/2006/main">
+              <a:graphicData uri="http://schemas.openxmlformats.org/drawingml/2006/picture">
+                <pic:pic xmlns:pic="http://schemas.openxmlformats.org/drawingml/2006/picture">
+                  <pic:nvPicPr>
+                    <pic:cNvPr id="1" name=""/>
+                    <pic:cNvPicPr/>
+                  </pic:nvPicPr>
+                  <pic:blipFill rotWithShape="1">
+                    <a:blip r:embed="rId11"/>
+                    <a:srcRect t="2477"/>
+                    <a:stretch/>
+                  </pic:blipFill>
+                  <pic:spPr bwMode="auto">
+                    <a:xfrm>
+                      <a:off x="0" y="0"/>
+                      <a:ext cx="3069282" cy="1770728"/>
+                    </a:xfrm>
+                    <a:prstGeom prst="rect">
+                      <a:avLst/>
+                    </a:prstGeom>
+                    <a:ln>
+                      <a:noFill/>
+                    </a:ln>
+                    <a:extLst>
+                      <a:ext uri="{53640926-AAD7-44D8-BBD7-CCE9431645EC}">
+                        <a14:shadowObscured xmlns:a14="http://schemas.microsoft.com/office/drawing/2010/main"/>
+                      </a:ext>
+                    </a:extLst>
+                  </pic:spPr>
+                </pic:pic>
+              </a:graphicData>
+            </a:graphic>
+          </wp:inline>
+        </w:drawing>
+      </w:r>
+      <w:r>
+        <w:rPr>
+          <w:b/>
+          <w:bCs/>
+        </w:rPr>
+        <w:t xml:space="preserve"> </w:t>
+      </w:r>
+      <w:r>
+        <w:rPr>
+          <w:noProof/>
+        </w:rPr>
+        <w:drawing>
+          <wp:inline distT="0" distB="0" distL="0" distR="0" wp14:anchorId="32091B97" wp14:editId="5C9F210B">
+            <wp:extent cx="2771775" cy="3055745"/>
+            <wp:effectExtent l="0" t="0" r="0" b="0"/>
+            <wp:docPr id="5" name="Imagen 5"/>
+            <wp:cNvGraphicFramePr>
+              <a:graphicFrameLocks xmlns:a="http://schemas.openxmlformats.org/drawingml/2006/main" noChangeAspect="1"/>
+            </wp:cNvGraphicFramePr>
+            <a:graphic xmlns:a="http://schemas.openxmlformats.org/drawingml/2006/main">
+              <a:graphicData uri="http://schemas.openxmlformats.org/drawingml/2006/picture">
+                <pic:pic xmlns:pic="http://schemas.openxmlformats.org/drawingml/2006/picture">
+                  <pic:nvPicPr>
+                    <pic:cNvPr id="1" name=""/>
+                    <pic:cNvPicPr/>
+                  </pic:nvPicPr>
+                  <pic:blipFill>
+                    <a:blip r:embed="rId12"/>
+                    <a:stretch>
+                      <a:fillRect/>
+                    </a:stretch>
+                  </pic:blipFill>
+                  <pic:spPr>
+                    <a:xfrm>
+                      <a:off x="0" y="0"/>
+                      <a:ext cx="2804631" cy="3091967"/>
+                    </a:xfrm>
+                    <a:prstGeom prst="rect">
+                      <a:avLst/>
+                    </a:prstGeom>
+                  </pic:spPr>
+                </pic:pic>
+              </a:graphicData>
+            </a:graphic>
+          </wp:inline>
+        </w:drawing>
+      </w:r>
+    </w:p>
+    <w:p>
+      <w:pPr>
+        <w:ind w:firstLine="0"/>
+        <w:rPr>
+          <w:b/>
+          <w:bCs/>
+        </w:rPr>
+      </w:pPr>
+      <w:r>
+        <w:rPr>
+          <w:noProof/>
+        </w:rPr>
+        <w:drawing>
+          <wp:inline distT="0" distB="0" distL="0" distR="0" wp14:anchorId="216CB0C3" wp14:editId="5CF93AC9">
+            <wp:extent cx="2838450" cy="1658492"/>
+            <wp:effectExtent l="0" t="0" r="0" b="0"/>
+            <wp:docPr id="6" name="Imagen 6"/>
+            <wp:cNvGraphicFramePr>
+              <a:graphicFrameLocks xmlns:a="http://schemas.openxmlformats.org/drawingml/2006/main" noChangeAspect="1"/>
+            </wp:cNvGraphicFramePr>
+            <a:graphic xmlns:a="http://schemas.openxmlformats.org/drawingml/2006/main">
+              <a:graphicData uri="http://schemas.openxmlformats.org/drawingml/2006/picture">
+                <pic:pic xmlns:pic="http://schemas.openxmlformats.org/drawingml/2006/picture">
+                  <pic:nvPicPr>
+                    <pic:cNvPr id="1" name=""/>
+                    <pic:cNvPicPr/>
+                  </pic:nvPicPr>
+                  <pic:blipFill>
+                    <a:blip r:embed="rId13"/>
+                    <a:stretch>
+                      <a:fillRect/>
+                    </a:stretch>
+                  </pic:blipFill>
+                  <pic:spPr>
+                    <a:xfrm>
+                      <a:off x="0" y="0"/>
+                      <a:ext cx="2845336" cy="1662515"/>
+                    </a:xfrm>
+                    <a:prstGeom prst="rect">
+                      <a:avLst/>
+                    </a:prstGeom>
+                  </pic:spPr>
+                </pic:pic>
+              </a:graphicData>
+            </a:graphic>
+          </wp:inline>
+        </w:drawing>
+      </w:r>
+      <w:r>
+        <w:rPr>
+          <w:b/>
+          <w:bCs/>
+        </w:rPr>
+        <w:t xml:space="preserve"> </w:t>
+      </w:r>
+      <w:r>
+        <w:rPr>
+          <w:noProof/>
+        </w:rPr>
+        <w:drawing>
+          <wp:inline distT="0" distB="0" distL="0" distR="0" wp14:anchorId="33BEB063" wp14:editId="29BBA72E">
+            <wp:extent cx="2943225" cy="3466908"/>
+            <wp:effectExtent l="0" t="0" r="0" b="635"/>
+            <wp:docPr id="7" name="Imagen 7"/>
+            <wp:cNvGraphicFramePr>
+              <a:graphicFrameLocks xmlns:a="http://schemas.openxmlformats.org/drawingml/2006/main" noChangeAspect="1"/>
+            </wp:cNvGraphicFramePr>
+            <a:graphic xmlns:a="http://schemas.openxmlformats.org/drawingml/2006/main">
+              <a:graphicData uri="http://schemas.openxmlformats.org/drawingml/2006/picture">
+                <pic:pic xmlns:pic="http://schemas.openxmlformats.org/drawingml/2006/picture">
+                  <pic:nvPicPr>
+                    <pic:cNvPr id="1" name=""/>
+                    <pic:cNvPicPr/>
+                  </pic:nvPicPr>
+                  <pic:blipFill>
+                    <a:blip r:embed="rId14"/>
+                    <a:stretch>
+                      <a:fillRect/>
+                    </a:stretch>
+                  </pic:blipFill>
+                  <pic:spPr>
+                    <a:xfrm>
+                      <a:off x="0" y="0"/>
+                      <a:ext cx="2994083" cy="3526815"/>
+                    </a:xfrm>
+                    <a:prstGeom prst="rect">
+                      <a:avLst/>
+                    </a:prstGeom>
+                  </pic:spPr>
+                </pic:pic>
+              </a:graphicData>
+            </a:graphic>
+          </wp:inline>
+        </w:drawing>
+      </w:r>
+    </w:p>
+    <w:p>
+      <w:pPr>
+        <w:ind w:firstLine="0"/>
+        <w:jc w:val="center"/>
+        <w:rPr>
+          <w:b/>
+          <w:bCs/>
+        </w:rPr>
+      </w:pPr>
+      <w:r>
+        <w:rPr>
+          <w:noProof/>
+        </w:rPr>
+        <w:lastRenderedPageBreak/>
+        <w:drawing>
+          <wp:inline distT="0" distB="0" distL="0" distR="0" wp14:anchorId="4881E34D" wp14:editId="4665F583">
+            <wp:extent cx="5943600" cy="3465195"/>
+            <wp:effectExtent l="0" t="0" r="0" b="1905"/>
+            <wp:docPr id="8" name="Imagen 8"/>
+            <wp:cNvGraphicFramePr>
+              <a:graphicFrameLocks xmlns:a="http://schemas.openxmlformats.org/drawingml/2006/main" noChangeAspect="1"/>
+            </wp:cNvGraphicFramePr>
+            <a:graphic xmlns:a="http://schemas.openxmlformats.org/drawingml/2006/main">
+              <a:graphicData uri="http://schemas.openxmlformats.org/drawingml/2006/picture">
+                <pic:pic xmlns:pic="http://schemas.openxmlformats.org/drawingml/2006/picture">
+                  <pic:nvPicPr>
+                    <pic:cNvPr id="1" name=""/>
+                    <pic:cNvPicPr/>
+                  </pic:nvPicPr>
+                  <pic:blipFill rotWithShape="1">
+                    <a:blip r:embed="rId15"/>
+                    <a:srcRect t="1888"/>
+                    <a:stretch/>
+                  </pic:blipFill>
+                  <pic:spPr bwMode="auto">
+                    <a:xfrm>
+                      <a:off x="0" y="0"/>
+                      <a:ext cx="5943600" cy="3465195"/>
+                    </a:xfrm>
+                    <a:prstGeom prst="rect">
+                      <a:avLst/>
+                    </a:prstGeom>
+                    <a:ln>
+                      <a:noFill/>
+                    </a:ln>
+                    <a:extLst>
+                      <a:ext uri="{53640926-AAD7-44D8-BBD7-CCE9431645EC}">
+                        <a14:shadowObscured xmlns:a14="http://schemas.microsoft.com/office/drawing/2010/main"/>
+                      </a:ext>
+                    </a:extLst>
+                  </pic:spPr>
+                </pic:pic>
+              </a:graphicData>
+            </a:graphic>
+          </wp:inline>
+        </w:drawing>
+      </w:r>
+    </w:p>
+    <w:p>
+      <w:pPr>
+        <w:ind w:firstLine="0"/>
+        <w:jc w:val="center"/>
+        <w:rPr>
+          <w:b/>
+          <w:bCs/>
+        </w:rPr>
+      </w:pPr>
+    </w:p>
+    <w:p>
+      <w:pPr>
+        <w:ind w:firstLine="0"/>
+        <w:jc w:val="center"/>
+        <w:rPr>
+          <w:b/>
+          <w:bCs/>
+        </w:rPr>
+      </w:pPr>
+    </w:p>
+    <w:p>
+      <w:pPr>
+        <w:ind w:firstLine="0"/>
+        <w:jc w:val="center"/>
+        <w:rPr>
+          <w:b/>
+          <w:bCs/>
+        </w:rPr>
+      </w:pPr>
+    </w:p>
     <w:p>
       <w:pPr>
         <w:ind w:firstLine="0"/>
@@ -7262,7 +7649,7 @@
                     <pic:cNvPicPr/>
                   </pic:nvPicPr>
                   <pic:blipFill>
-                    <a:blip r:embed="rId11">
+                    <a:blip r:embed="rId16">
                       <a:extLst>
                         <a:ext uri="{28A0092B-C50C-407E-A947-70E740481C1C}">
                           <a14:useLocalDpi xmlns:a14="http://schemas.microsoft.com/office/drawing/2010/main" val="0"/>
@@ -7374,7 +7761,7 @@
                     <pic:cNvPicPr/>
                   </pic:nvPicPr>
                   <pic:blipFill>
-                    <a:blip r:embed="rId12">
+                    <a:blip r:embed="rId17">
                       <a:extLst>
                         <a:ext uri="{28A0092B-C50C-407E-A947-70E740481C1C}">
                           <a14:useLocalDpi xmlns:a14="http://schemas.microsoft.com/office/drawing/2010/main" val="0"/>
@@ -7512,6 +7899,13 @@
       </w:r>
     </w:p>
     <w:p>
+      <w:pPr>
+        <w:pStyle w:val="Prrafodelista"/>
+        <w:numPr>
+          <w:ilvl w:val="0"/>
+          <w:numId w:val="27"/>
+        </w:numPr>
+      </w:pPr>
       <w:r>
         <w:t xml:space="preserve">Referencia al proyecto en </w:t>
       </w:r>
@@ -7525,18 +7919,61 @@
       </w:r>
     </w:p>
     <w:p>
-      <w:hyperlink r:id="rId13" w:history="1">
+      <w:hyperlink r:id="rId18" w:history="1">
         <w:r>
           <w:rPr>
             <w:rStyle w:val="Hipervnculo"/>
           </w:rPr>
-          <w:t>https://github.com/niberramosc/Proyecto_NiberRamos#</w:t>
+          <w:t>https://github.com/niberramosc/Proyecto_</w:t>
+        </w:r>
+        <w:r>
+          <w:rPr>
+            <w:rStyle w:val="Hipervnculo"/>
+          </w:rPr>
+          <w:t>N</w:t>
+        </w:r>
+        <w:r>
+          <w:rPr>
+            <w:rStyle w:val="Hipervnculo"/>
+          </w:rPr>
+          <w:t>iberRamos</w:t>
         </w:r>
       </w:hyperlink>
     </w:p>
+    <w:p>
+      <w:pPr>
+        <w:pStyle w:val="Prrafodelista"/>
+        <w:numPr>
+          <w:ilvl w:val="0"/>
+          <w:numId w:val="27"/>
+        </w:numPr>
+      </w:pPr>
+      <w:r>
+        <w:t>Referencia prototipo de baja fidelidad en Balsamiq:</w:t>
+      </w:r>
+    </w:p>
+    <w:p>
+      <w:hyperlink r:id="rId19" w:history="1">
+        <w:r>
+          <w:rPr>
+            <w:rStyle w:val="Hipervnculo"/>
+          </w:rPr>
+          <w:t>https://balsamiq.cloud/spyzpjs/poi65yy</w:t>
+        </w:r>
+      </w:hyperlink>
+    </w:p>
+    <w:p/>
+    <w:p>
+      <w:pPr>
+        <w:rPr>
+          <w:color w:val="0563C1" w:themeColor="hyperlink"/>
+          <w:u w:val="single"/>
+        </w:rPr>
+      </w:pPr>
+    </w:p>
     <w:p/>
     <w:sectPr>
-      <w:headerReference w:type="default" r:id="rId14"/>
+      <w:headerReference w:type="default" r:id="rId20"/>
       <w:pgSz w:w="12240" w:h="15840" w:code="1"/>
       <w:pgMar w:top="1440" w:right="1440" w:bottom="1440" w:left="1440" w:header="709" w:footer="709" w:gutter="0"/>
       <w:cols w:space="708"/>
@@ -10990,6 +11427,18 @@
       <w:lang w:eastAsia="es-CO"/>
     </w:rPr>
   </w:style>
+  <w:style w:type="character" w:styleId="Hipervnculovisitado">
+    <w:name w:val="FollowedHyperlink"/>
+    <w:basedOn w:val="Fuentedeprrafopredeter"/>
+    <w:uiPriority w:val="99"/>
+    <w:semiHidden/>
+    <w:unhideWhenUsed/>
+    <w:rsid w:val="00A8333C"/>
+    <w:rPr>
+      <w:color w:val="954F72" w:themeColor="followedHyperlink"/>
+      <w:u w:val="single"/>
+    </w:rPr>
+  </w:style>
 </w:styles>
 </file>
 

</xml_diff>

<commit_message>
Se complementa documente referenciando prototipos de alta fidelidad
</commit_message>
<xml_diff>
--- a/Actividad 1 - Identificar el proyecto tecnológico a trabajar.docx
+++ b/Actividad 1 - Identificar el proyecto tecnológico a trabajar.docx
@@ -959,7 +959,7 @@
             <w:rStyle w:val="Hipervnculo"/>
             <w:noProof/>
           </w:rPr>
-          <w:t>User Flow</w:t>
+          <w:t>Fase de prototipar</w:t>
         </w:r>
         <w:r>
           <w:rPr>
@@ -973,7 +973,143 @@
         <w:rPr>
           <w:noProof/>
         </w:rPr>
-        <w:t>20</w:t>
+        <w:t>2</w:t>
+      </w:r>
+      <w:r>
+        <w:rPr>
+          <w:noProof/>
+        </w:rPr>
+        <w:t>1</w:t>
+      </w:r>
+    </w:p>
+    <w:p>
+      <w:pPr>
+        <w:pStyle w:val="TDC1"/>
+        <w:rPr>
+          <w:noProof/>
+        </w:rPr>
+      </w:pPr>
+      <w:hyperlink w:anchor="_Toc196843364" w:history="1">
+        <w:r>
+          <w:rPr>
+            <w:rStyle w:val="Hipervnculo"/>
+            <w:noProof/>
+          </w:rPr>
+          <w:t>P</w:t>
+        </w:r>
+        <w:r>
+          <w:rPr>
+            <w:rStyle w:val="Hipervnculo"/>
+            <w:noProof/>
+          </w:rPr>
+          <w:t>rototip</w:t>
+        </w:r>
+        <w:r>
+          <w:rPr>
+            <w:rStyle w:val="Hipervnculo"/>
+            <w:noProof/>
+          </w:rPr>
+          <w:t>os de baja fidelidad</w:t>
+        </w:r>
+        <w:r>
+          <w:rPr>
+            <w:noProof/>
+            <w:webHidden/>
+          </w:rPr>
+          <w:tab/>
+        </w:r>
+      </w:hyperlink>
+      <w:r>
+        <w:rPr>
+          <w:noProof/>
+        </w:rPr>
+        <w:t>21</w:t>
+      </w:r>
+    </w:p>
+    <w:p>
+      <w:pPr>
+        <w:pStyle w:val="TDC1"/>
+        <w:rPr>
+          <w:noProof/>
+        </w:rPr>
+      </w:pPr>
+      <w:hyperlink w:anchor="_Toc196843364" w:history="1">
+        <w:r>
+          <w:rPr>
+            <w:rStyle w:val="Hipervnculo"/>
+            <w:noProof/>
+          </w:rPr>
+          <w:t xml:space="preserve">Prototipos de </w:t>
+        </w:r>
+        <w:r>
+          <w:rPr>
+            <w:rStyle w:val="Hipervnculo"/>
+            <w:noProof/>
+          </w:rPr>
+          <w:t>alt</w:t>
+        </w:r>
+        <w:r>
+          <w:rPr>
+            <w:rStyle w:val="Hipervnculo"/>
+            <w:noProof/>
+          </w:rPr>
+          <w:t>a fidelidad</w:t>
+        </w:r>
+        <w:r>
+          <w:rPr>
+            <w:noProof/>
+            <w:webHidden/>
+          </w:rPr>
+          <w:tab/>
+        </w:r>
+      </w:hyperlink>
+      <w:r>
+        <w:rPr>
+          <w:noProof/>
+        </w:rPr>
+        <w:t>2</w:t>
+      </w:r>
+      <w:r>
+        <w:rPr>
+          <w:noProof/>
+        </w:rPr>
+        <w:t>3</w:t>
+      </w:r>
+    </w:p>
+    <w:p>
+      <w:pPr>
+        <w:pStyle w:val="TDC1"/>
+        <w:rPr>
+          <w:noProof/>
+        </w:rPr>
+      </w:pPr>
+      <w:hyperlink w:anchor="_Toc196843364" w:history="1">
+        <w:r>
+          <w:rPr>
+            <w:rStyle w:val="Hipervnculo"/>
+            <w:noProof/>
+          </w:rPr>
+          <w:t>User flow y Site Map</w:t>
+        </w:r>
+        <w:r>
+          <w:rPr>
+            <w:noProof/>
+            <w:webHidden/>
+          </w:rPr>
+          <w:tab/>
+        </w:r>
+      </w:hyperlink>
+      <w:r>
+        <w:rPr>
+          <w:noProof/>
+        </w:rPr>
+        <w:t>2</w:t>
+      </w:r>
+      <w:r>
+        <w:rPr>
+          <w:noProof/>
+        </w:rPr>
+        <w:t>4</w:t>
       </w:r>
     </w:p>
     <w:p>
@@ -1044,7 +1180,7 @@
         <w:rPr>
           <w:noProof/>
         </w:rPr>
-        <w:t>1</w:t>
+        <w:t>5</w:t>
       </w:r>
     </w:p>
     <w:p>
@@ -1120,7 +1256,7 @@
         <w:rPr>
           <w:noProof/>
         </w:rPr>
-        <w:t>2</w:t>
+        <w:t>6</w:t>
       </w:r>
     </w:p>
     <w:p>
@@ -2473,6 +2609,7 @@
           <w:b/>
           <w:szCs w:val="26"/>
         </w:rPr>
+        <w:lastRenderedPageBreak/>
         <w:t>¿Qué ve?</w:t>
       </w:r>
     </w:p>
@@ -2507,25 +2644,352 @@
           <w:bCs/>
           <w:szCs w:val="26"/>
         </w:rPr>
+        <w:t>• Nota que los productos disponibles varían día a día y no tiene control sobre ellos.</w:t>
+      </w:r>
+    </w:p>
+    <w:p>
+      <w:pPr>
+        <w:rPr>
+          <w:rFonts w:eastAsiaTheme="majorEastAsia" w:cstheme="majorBidi"/>
+          <w:bCs/>
+          <w:szCs w:val="26"/>
+        </w:rPr>
+      </w:pPr>
+      <w:r>
+        <w:rPr>
+          <w:rFonts w:eastAsiaTheme="majorEastAsia" w:cstheme="majorBidi"/>
+          <w:bCs/>
+          <w:szCs w:val="26"/>
+        </w:rPr>
+        <w:t>• Percibe que las recargas en efectivo generan riesgo de pérdida o mal uso.</w:t>
+      </w:r>
+    </w:p>
+    <w:p>
+      <w:pPr>
+        <w:ind w:firstLine="0"/>
+        <w:rPr>
+          <w:rFonts w:eastAsiaTheme="majorEastAsia" w:cstheme="majorBidi"/>
+          <w:b/>
+          <w:szCs w:val="26"/>
+        </w:rPr>
+      </w:pPr>
+      <w:r>
+        <w:rPr>
+          <w:rFonts w:eastAsiaTheme="majorEastAsia" w:cstheme="majorBidi"/>
+          <w:b/>
+          <w:szCs w:val="26"/>
+        </w:rPr>
+        <w:t>¿Qué escucha?</w:t>
+      </w:r>
+    </w:p>
+    <w:p>
+      <w:pPr>
+        <w:rPr>
+          <w:rFonts w:eastAsiaTheme="majorEastAsia" w:cstheme="majorBidi"/>
+          <w:bCs/>
+          <w:szCs w:val="26"/>
+        </w:rPr>
+      </w:pPr>
+      <w:r>
+        <w:rPr>
+          <w:rFonts w:eastAsiaTheme="majorEastAsia" w:cstheme="majorBidi"/>
+          <w:bCs/>
+          <w:szCs w:val="26"/>
+        </w:rPr>
+        <w:t>• Escucha de otros padres la preocupación por los gastos no controlados de sus hijos.</w:t>
+      </w:r>
+    </w:p>
+    <w:p>
+      <w:pPr>
+        <w:rPr>
+          <w:rFonts w:eastAsiaTheme="majorEastAsia" w:cstheme="majorBidi"/>
+          <w:bCs/>
+          <w:szCs w:val="26"/>
+        </w:rPr>
+      </w:pPr>
+      <w:r>
+        <w:rPr>
+          <w:rFonts w:eastAsiaTheme="majorEastAsia" w:cstheme="majorBidi"/>
+          <w:bCs/>
+          <w:szCs w:val="26"/>
+        </w:rPr>
+        <w:t>• Los niños comentan sobre los productos 'más ricos' o 'más populares', lo que influye en su consumo.</w:t>
+      </w:r>
+    </w:p>
+    <w:p>
+      <w:pPr>
+        <w:rPr>
+          <w:rFonts w:eastAsiaTheme="majorEastAsia" w:cstheme="majorBidi"/>
+          <w:bCs/>
+          <w:szCs w:val="26"/>
+        </w:rPr>
+      </w:pPr>
+      <w:r>
+        <w:rPr>
+          <w:rFonts w:eastAsiaTheme="majorEastAsia" w:cstheme="majorBidi"/>
+          <w:bCs/>
+          <w:szCs w:val="26"/>
+        </w:rPr>
+        <w:t>• El colegio menciona que busca digitalizar servicios para mejorar la gestión.</w:t>
+      </w:r>
+    </w:p>
+    <w:p>
+      <w:pPr>
+        <w:ind w:firstLine="0"/>
+        <w:rPr>
+          <w:rFonts w:eastAsiaTheme="majorEastAsia" w:cstheme="majorBidi"/>
+          <w:b/>
+          <w:szCs w:val="26"/>
+        </w:rPr>
+      </w:pPr>
+      <w:r>
+        <w:rPr>
+          <w:rFonts w:eastAsiaTheme="majorEastAsia" w:cstheme="majorBidi"/>
+          <w:b/>
+          <w:szCs w:val="26"/>
+        </w:rPr>
+        <w:t>¿Qué piensa y siente?</w:t>
+      </w:r>
+    </w:p>
+    <w:p>
+      <w:pPr>
+        <w:rPr>
+          <w:rFonts w:eastAsiaTheme="majorEastAsia" w:cstheme="majorBidi"/>
+          <w:bCs/>
+          <w:szCs w:val="26"/>
+        </w:rPr>
+      </w:pPr>
+      <w:r>
+        <w:rPr>
+          <w:rFonts w:eastAsiaTheme="majorEastAsia" w:cstheme="majorBidi"/>
+          <w:bCs/>
+          <w:szCs w:val="26"/>
+        </w:rPr>
+        <w:t>• Desea controlar mejor en qué gasta su hijo el dinero.</w:t>
+      </w:r>
+    </w:p>
+    <w:p>
+      <w:pPr>
+        <w:rPr>
+          <w:rFonts w:eastAsiaTheme="majorEastAsia" w:cstheme="majorBidi"/>
+          <w:bCs/>
+          <w:szCs w:val="26"/>
+        </w:rPr>
+      </w:pPr>
+      <w:r>
+        <w:rPr>
+          <w:rFonts w:eastAsiaTheme="majorEastAsia" w:cstheme="majorBidi"/>
+          <w:bCs/>
+          <w:szCs w:val="26"/>
+        </w:rPr>
+        <w:t>• Siente tranquilidad si sabe que su hijo come adecuadamente.</w:t>
+      </w:r>
+    </w:p>
+    <w:p>
+      <w:pPr>
+        <w:rPr>
+          <w:rFonts w:eastAsiaTheme="majorEastAsia" w:cstheme="majorBidi"/>
+          <w:bCs/>
+          <w:szCs w:val="26"/>
+        </w:rPr>
+      </w:pPr>
+      <w:r>
+        <w:rPr>
+          <w:rFonts w:eastAsiaTheme="majorEastAsia" w:cstheme="majorBidi"/>
+          <w:bCs/>
+          <w:szCs w:val="26"/>
+        </w:rPr>
+        <w:t>• Se preocupa por la alimentación saludable.</w:t>
+      </w:r>
+    </w:p>
+    <w:p>
+      <w:pPr>
+        <w:rPr>
+          <w:rFonts w:eastAsiaTheme="majorEastAsia" w:cstheme="majorBidi"/>
+          <w:bCs/>
+          <w:szCs w:val="26"/>
+        </w:rPr>
+      </w:pPr>
+      <w:r>
+        <w:rPr>
+          <w:rFonts w:eastAsiaTheme="majorEastAsia" w:cstheme="majorBidi"/>
+          <w:bCs/>
+          <w:szCs w:val="26"/>
+        </w:rPr>
+        <w:t>• Quiere soluciones fáciles de usar desde el celular o computador.</w:t>
+      </w:r>
+    </w:p>
+    <w:p>
+      <w:pPr>
+        <w:ind w:firstLine="0"/>
+        <w:rPr>
+          <w:rFonts w:eastAsiaTheme="majorEastAsia" w:cstheme="majorBidi"/>
+          <w:b/>
+          <w:szCs w:val="26"/>
+        </w:rPr>
+      </w:pPr>
+      <w:r>
+        <w:rPr>
+          <w:rFonts w:eastAsiaTheme="majorEastAsia" w:cstheme="majorBidi"/>
+          <w:b/>
+          <w:szCs w:val="26"/>
+        </w:rPr>
+        <w:t>¿Qué dice y hace?</w:t>
+      </w:r>
+    </w:p>
+    <w:p>
+      <w:pPr>
+        <w:rPr>
+          <w:rFonts w:eastAsiaTheme="majorEastAsia" w:cstheme="majorBidi"/>
+          <w:bCs/>
+          <w:szCs w:val="26"/>
+        </w:rPr>
+      </w:pPr>
+      <w:r>
+        <w:rPr>
+          <w:rFonts w:eastAsiaTheme="majorEastAsia" w:cstheme="majorBidi"/>
+          <w:bCs/>
+          <w:szCs w:val="26"/>
+        </w:rPr>
+        <w:t>• Dice que quiere 'un sistema transparente y seguro'.</w:t>
+      </w:r>
+    </w:p>
+    <w:p>
+      <w:pPr>
+        <w:rPr>
+          <w:rFonts w:eastAsiaTheme="majorEastAsia" w:cstheme="majorBidi"/>
+          <w:bCs/>
+          <w:szCs w:val="26"/>
+        </w:rPr>
+      </w:pPr>
+      <w:r>
+        <w:rPr>
+          <w:rFonts w:eastAsiaTheme="majorEastAsia" w:cstheme="majorBidi"/>
+          <w:bCs/>
+          <w:szCs w:val="26"/>
+        </w:rPr>
+        <w:t>• Pregunta con frecuencia qué productos están disponibles.</w:t>
+      </w:r>
+    </w:p>
+    <w:p>
+      <w:pPr>
+        <w:rPr>
+          <w:rFonts w:eastAsiaTheme="majorEastAsia" w:cstheme="majorBidi"/>
+          <w:bCs/>
+          <w:szCs w:val="26"/>
+        </w:rPr>
+      </w:pPr>
+      <w:r>
+        <w:rPr>
+          <w:rFonts w:eastAsiaTheme="majorEastAsia" w:cstheme="majorBidi"/>
+          <w:bCs/>
+          <w:szCs w:val="26"/>
+        </w:rPr>
+        <w:t>• Usa herramientas digitales (banca, apps escolares) y está dispuesto a usar una nueva si es confiable.</w:t>
+      </w:r>
+    </w:p>
+    <w:p>
+      <w:pPr>
+        <w:rPr>
+          <w:rFonts w:eastAsiaTheme="majorEastAsia" w:cstheme="majorBidi"/>
+          <w:bCs/>
+          <w:szCs w:val="26"/>
+        </w:rPr>
+      </w:pPr>
+      <w:r>
+        <w:rPr>
+          <w:rFonts w:eastAsiaTheme="majorEastAsia" w:cstheme="majorBidi"/>
+          <w:bCs/>
+          <w:szCs w:val="26"/>
+        </w:rPr>
+        <w:t>• Intenta enseñar a su hijo a manejar el dinero responsablemente.</w:t>
+      </w:r>
+    </w:p>
+    <w:p>
+      <w:pPr>
+        <w:ind w:firstLine="0"/>
+        <w:rPr>
+          <w:rFonts w:eastAsiaTheme="majorEastAsia" w:cstheme="majorBidi"/>
+          <w:b/>
+          <w:szCs w:val="26"/>
+        </w:rPr>
+      </w:pPr>
+      <w:r>
+        <w:rPr>
+          <w:rFonts w:eastAsiaTheme="majorEastAsia" w:cstheme="majorBidi"/>
+          <w:b/>
+          <w:szCs w:val="26"/>
+        </w:rPr>
+        <w:t>Dolores</w:t>
+      </w:r>
+    </w:p>
+    <w:p>
+      <w:pPr>
+        <w:rPr>
+          <w:rFonts w:eastAsiaTheme="majorEastAsia" w:cstheme="majorBidi"/>
+          <w:bCs/>
+          <w:szCs w:val="26"/>
+        </w:rPr>
+      </w:pPr>
+      <w:r>
+        <w:rPr>
+          <w:rFonts w:eastAsiaTheme="majorEastAsia" w:cstheme="majorBidi"/>
+          <w:bCs/>
+          <w:szCs w:val="26"/>
+        </w:rPr>
+        <w:t>• No puede hacer seguimiento al gasto de su hijo.</w:t>
+      </w:r>
+    </w:p>
+    <w:p>
+      <w:pPr>
+        <w:rPr>
+          <w:rFonts w:eastAsiaTheme="majorEastAsia" w:cstheme="majorBidi"/>
+          <w:bCs/>
+          <w:szCs w:val="26"/>
+        </w:rPr>
+      </w:pPr>
+      <w:r>
+        <w:rPr>
+          <w:rFonts w:eastAsiaTheme="majorEastAsia" w:cstheme="majorBidi"/>
+          <w:bCs/>
+          <w:szCs w:val="26"/>
+        </w:rPr>
         <w:lastRenderedPageBreak/>
-        <w:t>• Nota que los productos disponibles varían día a día y no tiene control sobre ellos.</w:t>
-      </w:r>
-    </w:p>
-    <w:p>
-      <w:pPr>
-        <w:rPr>
-          <w:rFonts w:eastAsiaTheme="majorEastAsia" w:cstheme="majorBidi"/>
-          <w:bCs/>
-          <w:szCs w:val="26"/>
-        </w:rPr>
-      </w:pPr>
-      <w:r>
-        <w:rPr>
-          <w:rFonts w:eastAsiaTheme="majorEastAsia" w:cstheme="majorBidi"/>
-          <w:bCs/>
-          <w:szCs w:val="26"/>
-        </w:rPr>
-        <w:t>• Percibe que las recargas en efectivo generan riesgo de pérdida o mal uso.</w:t>
+        <w:t>• El niño a veces gasta en productos no saludables.</w:t>
+      </w:r>
+    </w:p>
+    <w:p>
+      <w:pPr>
+        <w:rPr>
+          <w:rFonts w:eastAsiaTheme="majorEastAsia" w:cstheme="majorBidi"/>
+          <w:bCs/>
+          <w:szCs w:val="26"/>
+        </w:rPr>
+      </w:pPr>
+      <w:r>
+        <w:rPr>
+          <w:rFonts w:eastAsiaTheme="majorEastAsia" w:cstheme="majorBidi"/>
+          <w:bCs/>
+          <w:szCs w:val="26"/>
+        </w:rPr>
+        <w:t>• Pérdida de dinero físico.</w:t>
+      </w:r>
+    </w:p>
+    <w:p>
+      <w:pPr>
+        <w:rPr>
+          <w:rFonts w:eastAsiaTheme="majorEastAsia" w:cstheme="majorBidi"/>
+          <w:bCs/>
+          <w:szCs w:val="26"/>
+        </w:rPr>
+      </w:pPr>
+      <w:r>
+        <w:rPr>
+          <w:rFonts w:eastAsiaTheme="majorEastAsia" w:cstheme="majorBidi"/>
+          <w:bCs/>
+          <w:szCs w:val="26"/>
+        </w:rPr>
+        <w:t>• Desconfianza en la gestión manual de saldos por parte del colegio.</w:t>
       </w:r>
     </w:p>
     <w:p>
@@ -2543,334 +3007,6 @@
           <w:b/>
           <w:szCs w:val="26"/>
         </w:rPr>
-        <w:t>¿Qué escucha?</w:t>
-      </w:r>
-    </w:p>
-    <w:p>
-      <w:pPr>
-        <w:rPr>
-          <w:rFonts w:eastAsiaTheme="majorEastAsia" w:cstheme="majorBidi"/>
-          <w:bCs/>
-          <w:szCs w:val="26"/>
-        </w:rPr>
-      </w:pPr>
-      <w:r>
-        <w:rPr>
-          <w:rFonts w:eastAsiaTheme="majorEastAsia" w:cstheme="majorBidi"/>
-          <w:bCs/>
-          <w:szCs w:val="26"/>
-        </w:rPr>
-        <w:t>• Escucha de otros padres la preocupación por los gastos no controlados de sus hijos.</w:t>
-      </w:r>
-    </w:p>
-    <w:p>
-      <w:pPr>
-        <w:rPr>
-          <w:rFonts w:eastAsiaTheme="majorEastAsia" w:cstheme="majorBidi"/>
-          <w:bCs/>
-          <w:szCs w:val="26"/>
-        </w:rPr>
-      </w:pPr>
-      <w:r>
-        <w:rPr>
-          <w:rFonts w:eastAsiaTheme="majorEastAsia" w:cstheme="majorBidi"/>
-          <w:bCs/>
-          <w:szCs w:val="26"/>
-        </w:rPr>
-        <w:t>• Los niños comentan sobre los productos 'más ricos' o 'más populares', lo que influye en su consumo.</w:t>
-      </w:r>
-    </w:p>
-    <w:p>
-      <w:pPr>
-        <w:rPr>
-          <w:rFonts w:eastAsiaTheme="majorEastAsia" w:cstheme="majorBidi"/>
-          <w:bCs/>
-          <w:szCs w:val="26"/>
-        </w:rPr>
-      </w:pPr>
-      <w:r>
-        <w:rPr>
-          <w:rFonts w:eastAsiaTheme="majorEastAsia" w:cstheme="majorBidi"/>
-          <w:bCs/>
-          <w:szCs w:val="26"/>
-        </w:rPr>
-        <w:t>• El colegio menciona que busca digitalizar servicios para mejorar la gestión.</w:t>
-      </w:r>
-    </w:p>
-    <w:p>
-      <w:pPr>
-        <w:ind w:firstLine="0"/>
-        <w:rPr>
-          <w:rFonts w:eastAsiaTheme="majorEastAsia" w:cstheme="majorBidi"/>
-          <w:b/>
-          <w:szCs w:val="26"/>
-        </w:rPr>
-      </w:pPr>
-      <w:r>
-        <w:rPr>
-          <w:rFonts w:eastAsiaTheme="majorEastAsia" w:cstheme="majorBidi"/>
-          <w:b/>
-          <w:szCs w:val="26"/>
-        </w:rPr>
-        <w:t>¿Qué piensa y siente?</w:t>
-      </w:r>
-    </w:p>
-    <w:p>
-      <w:pPr>
-        <w:rPr>
-          <w:rFonts w:eastAsiaTheme="majorEastAsia" w:cstheme="majorBidi"/>
-          <w:bCs/>
-          <w:szCs w:val="26"/>
-        </w:rPr>
-      </w:pPr>
-      <w:r>
-        <w:rPr>
-          <w:rFonts w:eastAsiaTheme="majorEastAsia" w:cstheme="majorBidi"/>
-          <w:bCs/>
-          <w:szCs w:val="26"/>
-        </w:rPr>
-        <w:t>• Desea controlar mejor en qué gasta su hijo el dinero.</w:t>
-      </w:r>
-    </w:p>
-    <w:p>
-      <w:pPr>
-        <w:rPr>
-          <w:rFonts w:eastAsiaTheme="majorEastAsia" w:cstheme="majorBidi"/>
-          <w:bCs/>
-          <w:szCs w:val="26"/>
-        </w:rPr>
-      </w:pPr>
-      <w:r>
-        <w:rPr>
-          <w:rFonts w:eastAsiaTheme="majorEastAsia" w:cstheme="majorBidi"/>
-          <w:bCs/>
-          <w:szCs w:val="26"/>
-        </w:rPr>
-        <w:t>• Siente tranquilidad si sabe que su hijo come adecuadamente.</w:t>
-      </w:r>
-    </w:p>
-    <w:p>
-      <w:pPr>
-        <w:rPr>
-          <w:rFonts w:eastAsiaTheme="majorEastAsia" w:cstheme="majorBidi"/>
-          <w:bCs/>
-          <w:szCs w:val="26"/>
-        </w:rPr>
-      </w:pPr>
-      <w:r>
-        <w:rPr>
-          <w:rFonts w:eastAsiaTheme="majorEastAsia" w:cstheme="majorBidi"/>
-          <w:bCs/>
-          <w:szCs w:val="26"/>
-        </w:rPr>
-        <w:t>• Se preocupa por la alimentación saludable.</w:t>
-      </w:r>
-    </w:p>
-    <w:p>
-      <w:pPr>
-        <w:rPr>
-          <w:rFonts w:eastAsiaTheme="majorEastAsia" w:cstheme="majorBidi"/>
-          <w:bCs/>
-          <w:szCs w:val="26"/>
-        </w:rPr>
-      </w:pPr>
-      <w:r>
-        <w:rPr>
-          <w:rFonts w:eastAsiaTheme="majorEastAsia" w:cstheme="majorBidi"/>
-          <w:bCs/>
-          <w:szCs w:val="26"/>
-        </w:rPr>
-        <w:t>• Quiere soluciones fáciles de usar desde el celular o computador.</w:t>
-      </w:r>
-    </w:p>
-    <w:p>
-      <w:pPr>
-        <w:ind w:firstLine="0"/>
-        <w:rPr>
-          <w:rFonts w:eastAsiaTheme="majorEastAsia" w:cstheme="majorBidi"/>
-          <w:b/>
-          <w:szCs w:val="26"/>
-        </w:rPr>
-      </w:pPr>
-      <w:r>
-        <w:rPr>
-          <w:rFonts w:eastAsiaTheme="majorEastAsia" w:cstheme="majorBidi"/>
-          <w:b/>
-          <w:szCs w:val="26"/>
-        </w:rPr>
-        <w:t>¿Qué dice y hace?</w:t>
-      </w:r>
-    </w:p>
-    <w:p>
-      <w:pPr>
-        <w:rPr>
-          <w:rFonts w:eastAsiaTheme="majorEastAsia" w:cstheme="majorBidi"/>
-          <w:bCs/>
-          <w:szCs w:val="26"/>
-        </w:rPr>
-      </w:pPr>
-      <w:r>
-        <w:rPr>
-          <w:rFonts w:eastAsiaTheme="majorEastAsia" w:cstheme="majorBidi"/>
-          <w:bCs/>
-          <w:szCs w:val="26"/>
-        </w:rPr>
-        <w:t>• Dice que quiere 'un sistema transparente y seguro'.</w:t>
-      </w:r>
-    </w:p>
-    <w:p>
-      <w:pPr>
-        <w:rPr>
-          <w:rFonts w:eastAsiaTheme="majorEastAsia" w:cstheme="majorBidi"/>
-          <w:bCs/>
-          <w:szCs w:val="26"/>
-        </w:rPr>
-      </w:pPr>
-      <w:r>
-        <w:rPr>
-          <w:rFonts w:eastAsiaTheme="majorEastAsia" w:cstheme="majorBidi"/>
-          <w:bCs/>
-          <w:szCs w:val="26"/>
-        </w:rPr>
-        <w:t>• Pregunta con frecuencia qué productos están disponibles.</w:t>
-      </w:r>
-    </w:p>
-    <w:p>
-      <w:pPr>
-        <w:rPr>
-          <w:rFonts w:eastAsiaTheme="majorEastAsia" w:cstheme="majorBidi"/>
-          <w:bCs/>
-          <w:szCs w:val="26"/>
-        </w:rPr>
-      </w:pPr>
-      <w:r>
-        <w:rPr>
-          <w:rFonts w:eastAsiaTheme="majorEastAsia" w:cstheme="majorBidi"/>
-          <w:bCs/>
-          <w:szCs w:val="26"/>
-        </w:rPr>
-        <w:t>• Usa herramientas digitales (banca, apps escolares) y está dispuesto a usar una nueva si es confiable.</w:t>
-      </w:r>
-    </w:p>
-    <w:p>
-      <w:pPr>
-        <w:rPr>
-          <w:rFonts w:eastAsiaTheme="majorEastAsia" w:cstheme="majorBidi"/>
-          <w:bCs/>
-          <w:szCs w:val="26"/>
-        </w:rPr>
-      </w:pPr>
-      <w:r>
-        <w:rPr>
-          <w:rFonts w:eastAsiaTheme="majorEastAsia" w:cstheme="majorBidi"/>
-          <w:bCs/>
-          <w:szCs w:val="26"/>
-        </w:rPr>
-        <w:t>• Intenta enseñar a su hijo a manejar el dinero responsablemente.</w:t>
-      </w:r>
-    </w:p>
-    <w:p>
-      <w:pPr>
-        <w:ind w:firstLine="0"/>
-        <w:rPr>
-          <w:rFonts w:eastAsiaTheme="majorEastAsia" w:cstheme="majorBidi"/>
-          <w:b/>
-          <w:szCs w:val="26"/>
-        </w:rPr>
-      </w:pPr>
-      <w:r>
-        <w:rPr>
-          <w:rFonts w:eastAsiaTheme="majorEastAsia" w:cstheme="majorBidi"/>
-          <w:b/>
-          <w:szCs w:val="26"/>
-        </w:rPr>
-        <w:t>Dolores</w:t>
-      </w:r>
-    </w:p>
-    <w:p>
-      <w:pPr>
-        <w:rPr>
-          <w:rFonts w:eastAsiaTheme="majorEastAsia" w:cstheme="majorBidi"/>
-          <w:bCs/>
-          <w:szCs w:val="26"/>
-        </w:rPr>
-      </w:pPr>
-      <w:r>
-        <w:rPr>
-          <w:rFonts w:eastAsiaTheme="majorEastAsia" w:cstheme="majorBidi"/>
-          <w:bCs/>
-          <w:szCs w:val="26"/>
-        </w:rPr>
-        <w:t>• No puede hacer seguimiento al gasto de su hijo.</w:t>
-      </w:r>
-    </w:p>
-    <w:p>
-      <w:pPr>
-        <w:rPr>
-          <w:rFonts w:eastAsiaTheme="majorEastAsia" w:cstheme="majorBidi"/>
-          <w:bCs/>
-          <w:szCs w:val="26"/>
-        </w:rPr>
-      </w:pPr>
-      <w:r>
-        <w:rPr>
-          <w:rFonts w:eastAsiaTheme="majorEastAsia" w:cstheme="majorBidi"/>
-          <w:bCs/>
-          <w:szCs w:val="26"/>
-        </w:rPr>
-        <w:t>• El niño a veces gasta en productos no saludables.</w:t>
-      </w:r>
-    </w:p>
-    <w:p>
-      <w:pPr>
-        <w:rPr>
-          <w:rFonts w:eastAsiaTheme="majorEastAsia" w:cstheme="majorBidi"/>
-          <w:bCs/>
-          <w:szCs w:val="26"/>
-        </w:rPr>
-      </w:pPr>
-      <w:r>
-        <w:rPr>
-          <w:rFonts w:eastAsiaTheme="majorEastAsia" w:cstheme="majorBidi"/>
-          <w:bCs/>
-          <w:szCs w:val="26"/>
-        </w:rPr>
-        <w:t>• Pérdida de dinero físico.</w:t>
-      </w:r>
-    </w:p>
-    <w:p>
-      <w:pPr>
-        <w:rPr>
-          <w:rFonts w:eastAsiaTheme="majorEastAsia" w:cstheme="majorBidi"/>
-          <w:bCs/>
-          <w:szCs w:val="26"/>
-        </w:rPr>
-      </w:pPr>
-      <w:r>
-        <w:rPr>
-          <w:rFonts w:eastAsiaTheme="majorEastAsia" w:cstheme="majorBidi"/>
-          <w:bCs/>
-          <w:szCs w:val="26"/>
-        </w:rPr>
-        <w:t>• Desconfianza en la gestión manual de saldos por parte del colegio.</w:t>
-      </w:r>
-    </w:p>
-    <w:p>
-      <w:pPr>
-        <w:ind w:firstLine="0"/>
-        <w:rPr>
-          <w:rFonts w:eastAsiaTheme="majorEastAsia" w:cstheme="majorBidi"/>
-          <w:b/>
-          <w:szCs w:val="26"/>
-        </w:rPr>
-      </w:pPr>
-      <w:r>
-        <w:rPr>
-          <w:rFonts w:eastAsiaTheme="majorEastAsia" w:cstheme="majorBidi"/>
-          <w:b/>
-          <w:szCs w:val="26"/>
-        </w:rPr>
-        <w:lastRenderedPageBreak/>
         <w:t>Ganancias</w:t>
       </w:r>
     </w:p>
@@ -3228,6 +3364,7 @@
           <w:bCs/>
           <w:szCs w:val="26"/>
         </w:rPr>
+        <w:lastRenderedPageBreak/>
         <w:t>Hay interés en fomentar hábitos alimenticios saludables mediante control digital.</w:t>
       </w:r>
     </w:p>
@@ -3457,6 +3594,7 @@
           <w:rFonts w:cs="Times New Roman"/>
           <w:szCs w:val="24"/>
         </w:rPr>
+        <w:lastRenderedPageBreak/>
         <w:t>En el modelo actual de manejo del restaurante escolar del Colegio San Joaquín se identifican los siguientes problemas:</w:t>
       </w:r>
     </w:p>
@@ -3477,7 +3615,6 @@
           <w:rFonts w:cs="Times New Roman"/>
           <w:szCs w:val="24"/>
         </w:rPr>
-        <w:lastRenderedPageBreak/>
         <w:t>Falta de control en el consumo de los estudiantes: Los padres no pueden supervisar de manera directa qué productos adquieren sus hijos, lo que puede generar hábitos alimenticios inadecuados.</w:t>
       </w:r>
     </w:p>
@@ -3575,12 +3712,15 @@
     </w:p>
     <w:p>
       <w:r>
-        <w:t>El Colegio San Joaquín cuenta con un restaurante escolar que atiende diariamente a sus estudiantes, siendo un espacio fundamental para el bienestar y la nutrición de los mismos. Actualmente, la compra de alimentos se realiza mediante dinero en efectivo entregado por los padres a los hijos. Esta práctica, aunque común, presenta inconvenientes como la falta de control sobre los productos adquiridos, el riesgo de pérdida del dinero y la dificultad de garantizar que los estudiantes adquieran alimentos saludables.</w:t>
-      </w:r>
-    </w:p>
-    <w:p>
+        <w:t xml:space="preserve">El Colegio San Joaquín cuenta con un restaurante escolar que atiende diariamente a sus estudiantes, siendo un espacio fundamental para el bienestar y la nutrición de los mismos. Actualmente, la compra de alimentos se realiza mediante dinero en efectivo entregado por los padres a los hijos. Esta práctica, aunque común, presenta inconvenientes como la falta de control </w:t>
+      </w:r>
       <w:r>
         <w:lastRenderedPageBreak/>
+        <w:t>sobre los productos adquiridos, el riesgo de pérdida del dinero y la dificultad de garantizar que los estudiantes adquieran alimentos saludables.</w:t>
+      </w:r>
+    </w:p>
+    <w:p>
+      <w:r>
         <w:t>Con el auge de las tecnologías digitales y la necesidad de optimizar procesos en las instituciones educativas, se hace indispensable implementar soluciones innovadoras que fortalezcan la relación entre padres, estudiantes y la institución, mejorando el control de recursos y promoviendo la transparencia en el servicio.</w:t>
       </w:r>
     </w:p>
@@ -6471,6 +6611,7 @@
         </w:numPr>
       </w:pPr>
       <w:r>
+        <w:lastRenderedPageBreak/>
         <w:t>Apoya la digitalización, siempre que haya control de acceso y autenticación segura.</w:t>
       </w:r>
     </w:p>
@@ -6483,7 +6624,6 @@
         </w:numPr>
       </w:pPr>
       <w:r>
-        <w:lastRenderedPageBreak/>
         <w:t>Sugiere integrar el sistema con la base de datos de estudiantes.</w:t>
       </w:r>
     </w:p>
@@ -7183,11 +7323,102 @@
           <w:bCs/>
         </w:rPr>
       </w:pPr>
-      <w:r>
-        <w:rPr>
-          <w:b/>
-          <w:bCs/>
-        </w:rPr>
+    </w:p>
+    <w:p>
+      <w:pPr>
+        <w:jc w:val="center"/>
+        <w:rPr>
+          <w:b/>
+          <w:bCs/>
+        </w:rPr>
+      </w:pPr>
+    </w:p>
+    <w:p>
+      <w:pPr>
+        <w:jc w:val="center"/>
+        <w:rPr>
+          <w:b/>
+          <w:bCs/>
+        </w:rPr>
+      </w:pPr>
+    </w:p>
+    <w:p>
+      <w:pPr>
+        <w:jc w:val="center"/>
+        <w:rPr>
+          <w:b/>
+          <w:bCs/>
+        </w:rPr>
+      </w:pPr>
+    </w:p>
+    <w:p>
+      <w:pPr>
+        <w:jc w:val="center"/>
+        <w:rPr>
+          <w:b/>
+          <w:bCs/>
+        </w:rPr>
+      </w:pPr>
+    </w:p>
+    <w:p>
+      <w:pPr>
+        <w:jc w:val="center"/>
+        <w:rPr>
+          <w:b/>
+          <w:bCs/>
+        </w:rPr>
+      </w:pPr>
+    </w:p>
+    <w:p>
+      <w:pPr>
+        <w:jc w:val="center"/>
+        <w:rPr>
+          <w:b/>
+          <w:bCs/>
+        </w:rPr>
+      </w:pPr>
+    </w:p>
+    <w:p>
+      <w:pPr>
+        <w:jc w:val="center"/>
+        <w:rPr>
+          <w:b/>
+          <w:bCs/>
+        </w:rPr>
+      </w:pPr>
+    </w:p>
+    <w:p>
+      <w:pPr>
+        <w:jc w:val="center"/>
+        <w:rPr>
+          <w:b/>
+          <w:bCs/>
+        </w:rPr>
+      </w:pPr>
+    </w:p>
+    <w:p>
+      <w:pPr>
+        <w:jc w:val="center"/>
+        <w:rPr>
+          <w:b/>
+          <w:bCs/>
+        </w:rPr>
+      </w:pPr>
+    </w:p>
+    <w:p>
+      <w:pPr>
+        <w:jc w:val="center"/>
+        <w:rPr>
+          <w:b/>
+          <w:bCs/>
+        </w:rPr>
+      </w:pPr>
+      <w:r>
+        <w:rPr>
+          <w:b/>
+          <w:bCs/>
+        </w:rPr>
+        <w:lastRenderedPageBreak/>
         <w:t>Fase de prototipar</w:t>
       </w:r>
     </w:p>
@@ -7215,10 +7446,7 @@
     </w:p>
     <w:p>
       <w:r>
-        <w:t>Para el desarrollo de los prototipos se emplearon herramientas digitales de diseño y diagramación visual:</w:t>
-      </w:r>
-      <w:r>
-        <w:t xml:space="preserve"> </w:t>
+        <w:t xml:space="preserve">Para el desarrollo de los prototipos se emplearon herramientas digitales de diseño y diagramación visual: </w:t>
       </w:r>
       <w:proofErr w:type="gramStart"/>
       <w:r>
@@ -7226,41 +7454,30 @@
       </w:r>
       <w:proofErr w:type="gramEnd"/>
       <w:r>
-        <w:t xml:space="preserve"> b</w:t>
-      </w:r>
-      <w:r>
-        <w:t>aja fidelidad se usó Balsamiq para representar la estructura inicial de las pantallas, priorizando la disposición de los elementos sin aplicar color ni estilo visual.</w:t>
+        <w:t xml:space="preserve"> baja fidelidad se usó Balsamiq para representar la estructura inicial de las pantallas, priorizando la disposición de los elementos sin aplicar color ni estilo visual.</w:t>
+      </w:r>
+    </w:p>
+    <w:p>
+      <w:r>
+        <w:t>Para l</w:t>
+      </w:r>
+      <w:r>
+        <w:t xml:space="preserve">os prototipos de </w:t>
+      </w:r>
+      <w:r>
+        <w:t xml:space="preserve">alta fidelidad se utilizó </w:t>
+      </w:r>
+      <w:proofErr w:type="spellStart"/>
+      <w:r>
+        <w:t>Figma</w:t>
+      </w:r>
+      <w:proofErr w:type="spellEnd"/>
+      <w:r>
+        <w:t xml:space="preserve"> con componentes visuales más detallados, simulando la experiencia real del usuario y el aspecto final de la aplicación.</w:t>
       </w:r>
     </w:p>
     <w:p/>
     <w:p>
-      <w:r>
-        <w:lastRenderedPageBreak/>
-        <w:t>Para l</w:t>
-      </w:r>
-      <w:r>
-        <w:t xml:space="preserve">os prototipos de </w:t>
-      </w:r>
-      <w:r>
-        <w:t>alta</w:t>
-      </w:r>
-      <w:r>
-        <w:t xml:space="preserve"> fidelidad se utilizó </w:t>
-      </w:r>
-      <w:proofErr w:type="spellStart"/>
-      <w:r>
-        <w:t>Figma</w:t>
-      </w:r>
-      <w:proofErr w:type="spellEnd"/>
-      <w:r>
-        <w:t xml:space="preserve"> con componentes visuales más detallados, simulando la experiencia real del usuario y el aspecto final de la aplicación</w:t>
-      </w:r>
-      <w:r>
-        <w:t>.</w:t>
-      </w:r>
-    </w:p>
-    <w:p/>
-    <w:p>
       <w:pPr>
         <w:jc w:val="center"/>
         <w:rPr>
@@ -7274,6 +7491,11 @@
           <w:bCs/>
         </w:rPr>
         <w:t>Prototipos de baja fidelidad</w:t>
+      </w:r>
+    </w:p>
+    <w:p>
+      <w:r>
+        <w:t>Herramienta utilizada: Balsamiq</w:t>
       </w:r>
     </w:p>
     <w:p>
@@ -7391,6 +7613,7 @@
         <w:rPr>
           <w:noProof/>
         </w:rPr>
+        <w:lastRenderedPageBreak/>
         <w:drawing>
           <wp:inline distT="0" distB="0" distL="0" distR="0" wp14:anchorId="216CB0C3" wp14:editId="5CF93AC9">
             <wp:extent cx="2838450" cy="1658492"/>
@@ -7488,7 +7711,6 @@
         <w:rPr>
           <w:noProof/>
         </w:rPr>
-        <w:lastRenderedPageBreak/>
         <w:drawing>
           <wp:inline distT="0" distB="0" distL="0" distR="0" wp14:anchorId="4881E34D" wp14:editId="4665F583">
             <wp:extent cx="5943600" cy="3465195"/>
@@ -7572,12 +7794,226 @@
           <w:bCs/>
         </w:rPr>
       </w:pPr>
+      <w:r>
+        <w:rPr>
+          <w:b/>
+          <w:bCs/>
+        </w:rPr>
+        <w:lastRenderedPageBreak/>
+        <w:t>Prototipos de alta fidelidad</w:t>
+      </w:r>
+    </w:p>
+    <w:p>
+      <w:pPr>
+        <w:ind w:firstLine="0"/>
+      </w:pPr>
+      <w:r>
+        <w:t xml:space="preserve">Herramienta utilizada: </w:t>
+      </w:r>
       <w:proofErr w:type="spellStart"/>
       <w:r>
-        <w:rPr>
-          <w:b/>
-          <w:bCs/>
-        </w:rPr>
+        <w:t>Figma</w:t>
+      </w:r>
+      <w:proofErr w:type="spellEnd"/>
+    </w:p>
+    <w:p>
+      <w:pPr>
+        <w:ind w:firstLine="0"/>
+      </w:pPr>
+      <w:r>
+        <w:rPr>
+          <w:noProof/>
+        </w:rPr>
+        <w:drawing>
+          <wp:inline distT="0" distB="0" distL="0" distR="0" wp14:anchorId="201BBAAD" wp14:editId="5FFB66B1">
+            <wp:extent cx="2886075" cy="2776390"/>
+            <wp:effectExtent l="0" t="0" r="0" b="5080"/>
+            <wp:docPr id="9" name="Imagen 9"/>
+            <wp:cNvGraphicFramePr>
+              <a:graphicFrameLocks xmlns:a="http://schemas.openxmlformats.org/drawingml/2006/main" noChangeAspect="1"/>
+            </wp:cNvGraphicFramePr>
+            <a:graphic xmlns:a="http://schemas.openxmlformats.org/drawingml/2006/main">
+              <a:graphicData uri="http://schemas.openxmlformats.org/drawingml/2006/picture">
+                <pic:pic xmlns:pic="http://schemas.openxmlformats.org/drawingml/2006/picture">
+                  <pic:nvPicPr>
+                    <pic:cNvPr id="1" name=""/>
+                    <pic:cNvPicPr/>
+                  </pic:nvPicPr>
+                  <pic:blipFill>
+                    <a:blip r:embed="rId16"/>
+                    <a:stretch>
+                      <a:fillRect/>
+                    </a:stretch>
+                  </pic:blipFill>
+                  <pic:spPr>
+                    <a:xfrm>
+                      <a:off x="0" y="0"/>
+                      <a:ext cx="2888176" cy="2778411"/>
+                    </a:xfrm>
+                    <a:prstGeom prst="rect">
+                      <a:avLst/>
+                    </a:prstGeom>
+                  </pic:spPr>
+                </pic:pic>
+              </a:graphicData>
+            </a:graphic>
+          </wp:inline>
+        </w:drawing>
+      </w:r>
+      <w:r>
+        <w:t xml:space="preserve"> </w:t>
+      </w:r>
+      <w:r>
+        <w:rPr>
+          <w:noProof/>
+        </w:rPr>
+        <w:drawing>
+          <wp:inline distT="0" distB="0" distL="0" distR="0" wp14:anchorId="38ECC0E1" wp14:editId="6B1AB4BE">
+            <wp:extent cx="2790825" cy="2750669"/>
+            <wp:effectExtent l="0" t="0" r="0" b="0"/>
+            <wp:docPr id="10" name="Imagen 10"/>
+            <wp:cNvGraphicFramePr>
+              <a:graphicFrameLocks xmlns:a="http://schemas.openxmlformats.org/drawingml/2006/main" noChangeAspect="1"/>
+            </wp:cNvGraphicFramePr>
+            <a:graphic xmlns:a="http://schemas.openxmlformats.org/drawingml/2006/main">
+              <a:graphicData uri="http://schemas.openxmlformats.org/drawingml/2006/picture">
+                <pic:pic xmlns:pic="http://schemas.openxmlformats.org/drawingml/2006/picture">
+                  <pic:nvPicPr>
+                    <pic:cNvPr id="1" name=""/>
+                    <pic:cNvPicPr/>
+                  </pic:nvPicPr>
+                  <pic:blipFill>
+                    <a:blip r:embed="rId17"/>
+                    <a:stretch>
+                      <a:fillRect/>
+                    </a:stretch>
+                  </pic:blipFill>
+                  <pic:spPr>
+                    <a:xfrm>
+                      <a:off x="0" y="0"/>
+                      <a:ext cx="2799305" cy="2759027"/>
+                    </a:xfrm>
+                    <a:prstGeom prst="rect">
+                      <a:avLst/>
+                    </a:prstGeom>
+                  </pic:spPr>
+                </pic:pic>
+              </a:graphicData>
+            </a:graphic>
+          </wp:inline>
+        </w:drawing>
+      </w:r>
+    </w:p>
+    <w:p>
+      <w:pPr>
+        <w:ind w:firstLine="0"/>
+      </w:pPr>
+      <w:r>
+        <w:rPr>
+          <w:noProof/>
+        </w:rPr>
+        <w:drawing>
+          <wp:inline distT="0" distB="0" distL="0" distR="0" wp14:anchorId="53D3C496" wp14:editId="1A56BE75">
+            <wp:extent cx="2838450" cy="2717091"/>
+            <wp:effectExtent l="0" t="0" r="0" b="7620"/>
+            <wp:docPr id="11" name="Imagen 11"/>
+            <wp:cNvGraphicFramePr>
+              <a:graphicFrameLocks xmlns:a="http://schemas.openxmlformats.org/drawingml/2006/main" noChangeAspect="1"/>
+            </wp:cNvGraphicFramePr>
+            <a:graphic xmlns:a="http://schemas.openxmlformats.org/drawingml/2006/main">
+              <a:graphicData uri="http://schemas.openxmlformats.org/drawingml/2006/picture">
+                <pic:pic xmlns:pic="http://schemas.openxmlformats.org/drawingml/2006/picture">
+                  <pic:nvPicPr>
+                    <pic:cNvPr id="1" name=""/>
+                    <pic:cNvPicPr/>
+                  </pic:nvPicPr>
+                  <pic:blipFill>
+                    <a:blip r:embed="rId18"/>
+                    <a:stretch>
+                      <a:fillRect/>
+                    </a:stretch>
+                  </pic:blipFill>
+                  <pic:spPr>
+                    <a:xfrm>
+                      <a:off x="0" y="0"/>
+                      <a:ext cx="2842260" cy="2720738"/>
+                    </a:xfrm>
+                    <a:prstGeom prst="rect">
+                      <a:avLst/>
+                    </a:prstGeom>
+                  </pic:spPr>
+                </pic:pic>
+              </a:graphicData>
+            </a:graphic>
+          </wp:inline>
+        </w:drawing>
+      </w:r>
+    </w:p>
+    <w:p>
+      <w:pPr>
+        <w:ind w:firstLine="0"/>
+        <w:jc w:val="center"/>
+        <w:rPr>
+          <w:b/>
+          <w:bCs/>
+        </w:rPr>
+      </w:pPr>
+    </w:p>
+    <w:p>
+      <w:pPr>
+        <w:ind w:firstLine="0"/>
+        <w:jc w:val="center"/>
+        <w:rPr>
+          <w:b/>
+          <w:bCs/>
+        </w:rPr>
+      </w:pPr>
+    </w:p>
+    <w:p>
+      <w:pPr>
+        <w:ind w:firstLine="0"/>
+        <w:jc w:val="center"/>
+        <w:rPr>
+          <w:b/>
+          <w:bCs/>
+        </w:rPr>
+      </w:pPr>
+    </w:p>
+    <w:p>
+      <w:pPr>
+        <w:ind w:firstLine="0"/>
+        <w:jc w:val="center"/>
+        <w:rPr>
+          <w:b/>
+          <w:bCs/>
+        </w:rPr>
+      </w:pPr>
+    </w:p>
+    <w:p>
+      <w:pPr>
+        <w:ind w:firstLine="0"/>
+        <w:rPr>
+          <w:b/>
+          <w:bCs/>
+        </w:rPr>
+      </w:pPr>
+    </w:p>
+    <w:p>
+      <w:pPr>
+        <w:ind w:firstLine="0"/>
+        <w:jc w:val="center"/>
+        <w:rPr>
+          <w:b/>
+          <w:bCs/>
+        </w:rPr>
+      </w:pPr>
+      <w:proofErr w:type="spellStart"/>
+      <w:r>
+        <w:rPr>
+          <w:b/>
+          <w:bCs/>
+        </w:rPr>
+        <w:lastRenderedPageBreak/>
         <w:t>User</w:t>
       </w:r>
       <w:proofErr w:type="spellEnd"/>
@@ -7586,21 +8022,7 @@
           <w:b/>
           <w:bCs/>
         </w:rPr>
-        <w:t xml:space="preserve"> </w:t>
-      </w:r>
-      <w:r>
-        <w:rPr>
-          <w:b/>
-          <w:bCs/>
-        </w:rPr>
-        <w:t>Flow</w:t>
-      </w:r>
-      <w:r>
-        <w:rPr>
-          <w:b/>
-          <w:bCs/>
-        </w:rPr>
-        <w:t xml:space="preserve"> </w:t>
+        <w:t xml:space="preserve"> Flow </w:t>
       </w:r>
       <w:proofErr w:type="spellStart"/>
       <w:r>
@@ -7649,7 +8071,7 @@
                     <pic:cNvPicPr/>
                   </pic:nvPicPr>
                   <pic:blipFill>
-                    <a:blip r:embed="rId16">
+                    <a:blip r:embed="rId19">
                       <a:extLst>
                         <a:ext uri="{28A0092B-C50C-407E-A947-70E740481C1C}">
                           <a14:useLocalDpi xmlns:a14="http://schemas.microsoft.com/office/drawing/2010/main" val="0"/>
@@ -7688,15 +8110,6 @@
     <w:p>
       <w:pPr>
         <w:ind w:firstLine="0"/>
-        <w:rPr>
-          <w:b/>
-          <w:bCs/>
-        </w:rPr>
-      </w:pPr>
-    </w:p>
-    <w:p>
-      <w:pPr>
-        <w:ind w:firstLine="0"/>
         <w:jc w:val="center"/>
         <w:rPr>
           <w:b/>
@@ -7709,7 +8122,6 @@
           <w:b/>
           <w:bCs/>
         </w:rPr>
-        <w:lastRenderedPageBreak/>
         <w:t>SiteMap</w:t>
       </w:r>
       <w:proofErr w:type="spellEnd"/>
@@ -7761,7 +8173,7 @@
                     <pic:cNvPicPr/>
                   </pic:nvPicPr>
                   <pic:blipFill>
-                    <a:blip r:embed="rId17">
+                    <a:blip r:embed="rId20">
                       <a:extLst>
                         <a:ext uri="{28A0092B-C50C-407E-A947-70E740481C1C}">
                           <a14:useLocalDpi xmlns:a14="http://schemas.microsoft.com/office/drawing/2010/main" val="0"/>
@@ -7788,99 +8200,95 @@
         </w:drawing>
       </w:r>
     </w:p>
+    <w:p>
+      <w:pPr>
+        <w:ind w:firstLine="0"/>
+      </w:pPr>
+    </w:p>
+    <w:p/>
+    <w:p/>
+    <w:p>
+      <w:pPr>
+        <w:pStyle w:val="Ttulo1"/>
+      </w:pPr>
+      <w:bookmarkStart w:id="11" w:name="_Toc196843362"/>
+      <w:r>
+        <w:t>Conclusiones</w:t>
+      </w:r>
+      <w:bookmarkEnd w:id="8"/>
+      <w:bookmarkEnd w:id="9"/>
+      <w:bookmarkEnd w:id="10"/>
+      <w:bookmarkEnd w:id="11"/>
+    </w:p>
+    <w:p>
+      <w:r>
+        <w:t>El desarrollo del aplicativo web para el Colegio San Joaquín representa una solución tecnológica innovadora que responde a una necesidad concreta: mejorar el control, la transparencia y la seguridad en la administración del dinero destinado al restaurante escolar.</w:t>
+      </w:r>
+    </w:p>
+    <w:p/>
+    <w:p>
+      <w:r>
+        <w:t xml:space="preserve">Durante el proceso de </w:t>
+      </w:r>
+      <w:proofErr w:type="spellStart"/>
+      <w:r>
+        <w:t>Design</w:t>
+      </w:r>
+      <w:proofErr w:type="spellEnd"/>
+      <w:r>
+        <w:t xml:space="preserve"> </w:t>
+      </w:r>
+      <w:proofErr w:type="spellStart"/>
+      <w:r>
+        <w:t>Thinking</w:t>
+      </w:r>
+      <w:proofErr w:type="spellEnd"/>
+      <w:r>
+        <w:t>, se identificó que los padres de familia buscan una forma sencilla y confiable de gestionar los gastos de sus hijos, garantizando hábitos alimenticios saludables y evitando el uso de dinero en efectivo. A su vez, el personal del restaurante requiere herramientas eficientes para actualizar productos disponibles y validar compras autorizadas, reduciendo errores manuales y tiempos de atención.</w:t>
+      </w:r>
+    </w:p>
+    <w:p>
+      <w:r>
+        <w:t xml:space="preserve">El diseño propuesto, basado en un </w:t>
+      </w:r>
+      <w:proofErr w:type="spellStart"/>
+      <w:r>
+        <w:t>frontend</w:t>
+      </w:r>
+      <w:proofErr w:type="spellEnd"/>
+      <w:r>
+        <w:t xml:space="preserve"> desarrollado en </w:t>
+      </w:r>
+      <w:proofErr w:type="spellStart"/>
+      <w:r>
+        <w:t>Vue</w:t>
+      </w:r>
+      <w:proofErr w:type="spellEnd"/>
+      <w:r>
+        <w:t>, permitirá ofrecer una experiencia de usuario amigable e intuitiva. El sistema contempla funcionalidades esenciales como recargas digitales, selección de productos autorizados, consulta de historial de consumos y administración del catálogo de productos.</w:t>
+      </w:r>
+    </w:p>
+    <w:p>
+      <w:r>
+        <w:t xml:space="preserve">En conclusión, este proyecto no solo digitaliza un proceso operativo del colegio, sino que fortalece la comunicación entre padres, estudiantes y personal administrativo, promoviendo la educación financiera y la alimentación responsable. Su implementación futura con </w:t>
+      </w:r>
+      <w:proofErr w:type="spellStart"/>
+      <w:r>
+        <w:t>backend</w:t>
+      </w:r>
+      <w:proofErr w:type="spellEnd"/>
+      <w:r>
+        <w:t xml:space="preserve"> y base de datos integrados potenciará aún más la eficiencia y la trazabilidad del servicio escolar.</w:t>
+      </w:r>
+      <w:r>
+        <w:t xml:space="preserve"> </w:t>
+      </w:r>
+    </w:p>
     <w:p/>
     <w:p/>
     <w:p/>
     <w:p/>
     <w:p/>
-    <w:p/>
-    <w:p/>
-    <w:p/>
-    <w:p/>
-    <w:p/>
-    <w:p>
-      <w:pPr>
-        <w:pStyle w:val="Ttulo1"/>
-      </w:pPr>
-      <w:bookmarkStart w:id="11" w:name="_Toc196843362"/>
-      <w:r>
-        <w:lastRenderedPageBreak/>
-        <w:t>Conclusiones</w:t>
-      </w:r>
-      <w:bookmarkEnd w:id="8"/>
-      <w:bookmarkEnd w:id="9"/>
-      <w:bookmarkEnd w:id="10"/>
-      <w:bookmarkEnd w:id="11"/>
-    </w:p>
-    <w:p>
-      <w:r>
-        <w:t>El desarrollo del aplicativo web para el Colegio San Joaquín representa una solución tecnológica innovadora que responde a una necesidad concreta: mejorar el control, la transparencia y la seguridad en la administración del dinero destinado al restaurante escolar.</w:t>
-      </w:r>
-    </w:p>
-    <w:p/>
-    <w:p>
-      <w:r>
-        <w:t xml:space="preserve">Durante el proceso de </w:t>
-      </w:r>
-      <w:proofErr w:type="spellStart"/>
-      <w:r>
-        <w:t>Design</w:t>
-      </w:r>
-      <w:proofErr w:type="spellEnd"/>
-      <w:r>
-        <w:t xml:space="preserve"> </w:t>
-      </w:r>
-      <w:proofErr w:type="spellStart"/>
-      <w:r>
-        <w:t>Thinking</w:t>
-      </w:r>
-      <w:proofErr w:type="spellEnd"/>
-      <w:r>
-        <w:t>, se identificó que los padres de familia buscan una forma sencilla y confiable de gestionar los gastos de sus hijos, garantizando hábitos alimenticios saludables y evitando el uso de dinero en efectivo. A su vez, el personal del restaurante requiere herramientas eficientes para actualizar productos disponibles y validar compras autorizadas, reduciendo errores manuales y tiempos de atención.</w:t>
-      </w:r>
-    </w:p>
-    <w:p>
-      <w:r>
-        <w:t xml:space="preserve">El diseño propuesto, basado en un </w:t>
-      </w:r>
-      <w:proofErr w:type="spellStart"/>
-      <w:r>
-        <w:t>frontend</w:t>
-      </w:r>
-      <w:proofErr w:type="spellEnd"/>
-      <w:r>
-        <w:t xml:space="preserve"> desarrollado en </w:t>
-      </w:r>
-      <w:proofErr w:type="spellStart"/>
-      <w:r>
-        <w:t>Vue</w:t>
-      </w:r>
-      <w:proofErr w:type="spellEnd"/>
-      <w:r>
-        <w:t>, permitirá ofrecer una experiencia de usuario amigable e intuitiva. El sistema contempla funcionalidades esenciales como recargas digitales, selección de productos autorizados, consulta de historial de consumos y administración del catálogo de productos.</w:t>
-      </w:r>
-    </w:p>
-    <w:p>
-      <w:r>
-        <w:t xml:space="preserve">En conclusión, este proyecto no solo digitaliza un proceso operativo del colegio, sino que fortalece la comunicación entre padres, estudiantes y personal administrativo, promoviendo la educación financiera y la alimentación responsable. Su implementación futura con </w:t>
-      </w:r>
-      <w:proofErr w:type="spellStart"/>
-      <w:r>
-        <w:t>backend</w:t>
-      </w:r>
-      <w:proofErr w:type="spellEnd"/>
-      <w:r>
-        <w:t xml:space="preserve"> y base de datos integrados potenciará aún más la eficiencia y la trazabilidad del servicio escolar.</w:t>
-      </w:r>
-      <w:r>
-        <w:t xml:space="preserve"> </w:t>
-      </w:r>
-    </w:p>
-    <w:p/>
-    <w:p/>
-    <w:p/>
-    <w:p/>
-    <w:p/>
     <w:p>
       <w:pPr>
         <w:jc w:val="center"/>
@@ -7894,7 +8302,6 @@
           <w:b/>
           <w:bCs/>
         </w:rPr>
-        <w:lastRenderedPageBreak/>
         <w:t>Referencias</w:t>
       </w:r>
     </w:p>
@@ -7919,24 +8326,12 @@
       </w:r>
     </w:p>
     <w:p>
-      <w:hyperlink r:id="rId18" w:history="1">
+      <w:hyperlink r:id="rId21" w:history="1">
         <w:r>
           <w:rPr>
             <w:rStyle w:val="Hipervnculo"/>
           </w:rPr>
-          <w:t>https://github.com/niberramosc/Proyecto_</w:t>
-        </w:r>
-        <w:r>
-          <w:rPr>
-            <w:rStyle w:val="Hipervnculo"/>
-          </w:rPr>
-          <w:t>N</w:t>
-        </w:r>
-        <w:r>
-          <w:rPr>
-            <w:rStyle w:val="Hipervnculo"/>
-          </w:rPr>
-          <w:t>iberRamos</w:t>
+          <w:t>https://github.com/niberramosc/Proyecto_NiberRamos</w:t>
         </w:r>
       </w:hyperlink>
     </w:p>
@@ -7953,7 +8348,12 @@
       </w:r>
     </w:p>
     <w:p>
-      <w:hyperlink r:id="rId19" w:history="1">
+      <w:pPr>
+        <w:rPr>
+          <w:rStyle w:val="Hipervnculo"/>
+        </w:rPr>
+      </w:pPr>
+      <w:hyperlink r:id="rId22" w:history="1">
         <w:r>
           <w:rPr>
             <w:rStyle w:val="Hipervnculo"/>
@@ -7962,6 +8362,37 @@
         </w:r>
       </w:hyperlink>
     </w:p>
+    <w:p>
+      <w:pPr>
+        <w:pStyle w:val="Prrafodelista"/>
+        <w:numPr>
+          <w:ilvl w:val="0"/>
+          <w:numId w:val="27"/>
+        </w:numPr>
+      </w:pPr>
+      <w:r>
+        <w:t xml:space="preserve">Referencia prototipo de alta fidelidad en </w:t>
+      </w:r>
+      <w:proofErr w:type="spellStart"/>
+      <w:r>
+        <w:t>Figma</w:t>
+      </w:r>
+      <w:proofErr w:type="spellEnd"/>
+      <w:r>
+        <w:t>:</w:t>
+      </w:r>
+    </w:p>
+    <w:p>
+      <w:hyperlink r:id="rId23" w:history="1">
+        <w:r>
+          <w:rPr>
+            <w:rStyle w:val="Hipervnculo"/>
+          </w:rPr>
+          <w:t>https://www.figma.com/site/tmkVBanujMmOuqi6zX5XJB/SanjoPay?node-id=0-1&amp;t=AZF5sHHlJP4JEISG-1</w:t>
+        </w:r>
+      </w:hyperlink>
+    </w:p>
+    <w:p/>
     <w:p/>
     <w:p>
       <w:pPr>
@@ -7973,7 +8404,7 @@
     </w:p>
     <w:p/>
     <w:sectPr>
-      <w:headerReference w:type="default" r:id="rId20"/>
+      <w:headerReference w:type="default" r:id="rId24"/>
       <w:pgSz w:w="12240" w:h="15840" w:code="1"/>
       <w:pgMar w:top="1440" w:right="1440" w:bottom="1440" w:left="1440" w:header="709" w:footer="709" w:gutter="0"/>
       <w:cols w:space="708"/>
@@ -10638,7 +11069,7 @@
   <w:style w:type="paragraph" w:default="1" w:styleId="Normal">
     <w:name w:val="Normal"/>
     <w:qFormat/>
-    <w:rsid w:val="00424D7B"/>
+    <w:rsid w:val="0001008D"/>
     <w:pPr>
       <w:spacing w:after="0" w:line="480" w:lineRule="auto"/>
       <w:ind w:firstLine="720"/>
@@ -11704,6 +12135,15 @@
 </file>
 
 <file path=customXml/item1.xml><?xml version="1.0" encoding="utf-8"?>
+<?mso-contentType ?>
+<FormTemplates xmlns="http://schemas.microsoft.com/sharepoint/v3/contenttype/forms">
+  <Display>DocumentLibraryForm</Display>
+  <Edit>DocumentLibraryForm</Edit>
+  <New>DocumentLibraryForm</New>
+</FormTemplates>
+</file>
+
+<file path=customXml/item2.xml><?xml version="1.0" encoding="utf-8"?>
 <ct:contentTypeSchema xmlns:ct="http://schemas.microsoft.com/office/2006/metadata/contentType" xmlns:ma="http://schemas.microsoft.com/office/2006/metadata/properties/metaAttributes" ct:_="" ma:_="" ma:contentTypeName="Documento" ma:contentTypeID="0x0101005C848814CB8D5B45BDE447D5107B79B0" ma:contentTypeVersion="11" ma:contentTypeDescription="Crear nuevo documento." ma:contentTypeScope="" ma:versionID="bc084e518ff7a40c63a45e2bda450718">
   <xsd:schema xmlns:xsd="http://www.w3.org/2001/XMLSchema" xmlns:xs="http://www.w3.org/2001/XMLSchema" xmlns:p="http://schemas.microsoft.com/office/2006/metadata/properties" xmlns:ns2="2ef287bc-8651-49b9-91f6-6f8ae78755d0" xmlns:ns3="b087e0fe-0a80-44b1-af84-83d826b5bd0b" targetNamespace="http://schemas.microsoft.com/office/2006/metadata/properties" ma:root="true" ma:fieldsID="38c7cf8001a1de99eed0b42779cef1bf" ns2:_="" ns3:_="">
     <xsd:import namespace="2ef287bc-8651-49b9-91f6-6f8ae78755d0"/>
@@ -11914,20 +12354,19 @@
 </ct:contentTypeSchema>
 </file>
 
-<file path=customXml/item2.xml><?xml version="1.0" encoding="utf-8"?>
-<?mso-contentType ?>
-<FormTemplates xmlns="http://schemas.microsoft.com/sharepoint/v3/contenttype/forms">
-  <Display>DocumentLibraryForm</Display>
-  <Edit>DocumentLibraryForm</Edit>
-  <New>DocumentLibraryForm</New>
-</FormTemplates>
-</file>
-
 <file path=customXml/item3.xml><?xml version="1.0" encoding="utf-8"?>
 <b:Sources xmlns:b="http://schemas.openxmlformats.org/officeDocument/2006/bibliography" xmlns="http://schemas.openxmlformats.org/officeDocument/2006/bibliography" SelectedStyle="\APASixthEditionOfficeOnline.xsl" StyleName="APA" Version="6"/>
 </file>
 
 <file path=customXml/itemProps1.xml><?xml version="1.0" encoding="utf-8"?>
+<ds:datastoreItem xmlns:ds="http://schemas.openxmlformats.org/officeDocument/2006/customXml" ds:itemID="{82B997F9-2FBF-4F90-91D1-618B4DA3361D}">
+  <ds:schemaRefs>
+    <ds:schemaRef ds:uri="http://schemas.microsoft.com/sharepoint/v3/contenttype/forms"/>
+  </ds:schemaRefs>
+</ds:datastoreItem>
+</file>
+
+<file path=customXml/itemProps2.xml><?xml version="1.0" encoding="utf-8"?>
 <ds:datastoreItem xmlns:ds="http://schemas.openxmlformats.org/officeDocument/2006/customXml" ds:itemID="{788D90F1-CEA8-40A8-8330-148267D0819A}">
   <ds:schemaRefs>
     <ds:schemaRef ds:uri="http://schemas.microsoft.com/office/2006/metadata/contentType"/>
@@ -11946,14 +12385,6 @@
 </ds:datastoreItem>
 </file>
 
-<file path=customXml/itemProps2.xml><?xml version="1.0" encoding="utf-8"?>
-<ds:datastoreItem xmlns:ds="http://schemas.openxmlformats.org/officeDocument/2006/customXml" ds:itemID="{82B997F9-2FBF-4F90-91D1-618B4DA3361D}">
-  <ds:schemaRefs>
-    <ds:schemaRef ds:uri="http://schemas.microsoft.com/sharepoint/v3/contenttype/forms"/>
-  </ds:schemaRefs>
-</ds:datastoreItem>
-</file>
-
 <file path=customXml/itemProps3.xml><?xml version="1.0" encoding="utf-8"?>
 <ds:datastoreItem xmlns:ds="http://schemas.openxmlformats.org/officeDocument/2006/customXml" ds:itemID="{DCF36818-31DD-4AAB-98A0-441B20705CB1}">
   <ds:schemaRefs>

</xml_diff>